<commit_message>
feat(gd): finish doc work
</commit_message>
<xml_diff>
--- a/doc/1513062051张壮壮开题报告.docx
+++ b/doc/1513062051张壮壮开题报告.docx
@@ -344,17 +344,8 @@
                 <w:rFonts w:ascii="宋体" w:hAnsi="宋体" w:hint="eastAsia"/>
                 <w:sz w:val="24"/>
               </w:rPr>
-              <w:t xml:space="preserve">情    </w:t>
-            </w:r>
-            <w:proofErr w:type="gramStart"/>
-            <w:r>
-              <w:rPr>
-                <w:rFonts w:ascii="宋体" w:hAnsi="宋体" w:hint="eastAsia"/>
-                <w:sz w:val="24"/>
-              </w:rPr>
-              <w:t>况</w:t>
-            </w:r>
-            <w:proofErr w:type="gramEnd"/>
+              <w:t>情    况</w:t>
+            </w:r>
           </w:p>
         </w:tc>
         <w:tc>
@@ -397,7 +388,7 @@
                 <w:rFonts w:ascii="宋体" w:hAnsi="宋体"/>
                 <w:sz w:val="24"/>
               </w:rPr>
-              <w:t>7</w:t>
+              <w:t>6</w:t>
             </w:r>
             <w:r>
               <w:rPr>
@@ -621,14 +612,10 @@
           </w:tcPr>
           <w:p>
             <w:pPr>
-              <w:numPr>
-                <w:ilvl w:val="0"/>
-                <w:numId w:val="1"/>
-              </w:numPr>
               <w:tabs>
                 <w:tab w:val="left" w:pos="420"/>
+                <w:tab w:val="left" w:pos="454"/>
               </w:tabs>
-              <w:ind w:left="420" w:hanging="420"/>
               <w:rPr>
                 <w:rFonts w:ascii="宋体" w:hAnsi="宋体" w:cstheme="majorEastAsia"/>
                 <w:b/>
@@ -636,15 +623,423 @@
                 <w:sz w:val="24"/>
               </w:rPr>
             </w:pPr>
-            <w:r>
-              <w:rPr>
-                <w:rFonts w:ascii="宋体" w:hAnsi="宋体" w:cstheme="majorEastAsia" w:hint="eastAsia"/>
+          </w:p>
+          <w:p>
+            <w:pPr>
+              <w:tabs>
+                <w:tab w:val="left" w:pos="420"/>
+                <w:tab w:val="left" w:pos="454"/>
+              </w:tabs>
+              <w:rPr>
+                <w:rFonts w:ascii="宋体" w:hAnsi="宋体" w:cstheme="majorEastAsia"/>
                 <w:b/>
                 <w:bCs/>
                 <w:sz w:val="24"/>
               </w:rPr>
+            </w:pPr>
+            <w:r>
+              <w:rPr>
+                <w:rFonts w:ascii="宋体" w:hAnsi="宋体" w:cstheme="majorEastAsia" w:hint="eastAsia"/>
+                <w:b/>
+                <w:bCs/>
+                <w:sz w:val="24"/>
+              </w:rPr>
+              <w:t xml:space="preserve">一 </w:t>
+            </w:r>
+            <w:r>
+              <w:rPr>
+                <w:rFonts w:ascii="宋体" w:hAnsi="宋体" w:cstheme="majorEastAsia" w:hint="eastAsia"/>
+                <w:b/>
+                <w:bCs/>
+                <w:sz w:val="24"/>
+              </w:rPr>
               <w:t>文献综述与调研报告：（阐述课题研究的现状及发展趋势，本课题研究的意义和价值、参考文献）</w:t>
             </w:r>
+          </w:p>
+          <w:p>
+            <w:pPr>
+              <w:pStyle w:val="3"/>
+              <w:ind w:firstLineChars="100" w:firstLine="241"/>
+              <w:rPr>
+                <w:rFonts w:ascii="宋体" w:hAnsi="宋体"/>
+                <w:sz w:val="24"/>
+                <w:szCs w:val="24"/>
+              </w:rPr>
+            </w:pPr>
+            <w:r>
+              <w:rPr>
+                <w:rFonts w:ascii="宋体" w:hAnsi="宋体"/>
+                <w:sz w:val="24"/>
+                <w:szCs w:val="24"/>
+              </w:rPr>
+              <w:t>1. 本课题研究的现状及发展趋势</w:t>
+            </w:r>
+          </w:p>
+          <w:p>
+            <w:pPr>
+              <w:pStyle w:val="Char"/>
+              <w:shd w:val="clear" w:color="auto" w:fill="FFFFFF"/>
+              <w:spacing w:line="360" w:lineRule="atLeast"/>
+              <w:ind w:firstLineChars="200" w:firstLine="480"/>
+              <w:rPr>
+                <w:rFonts w:hint="default"/>
+                <w:color w:val="auto"/>
+                <w:kern w:val="2"/>
+              </w:rPr>
+            </w:pPr>
+            <w:r>
+              <w:rPr>
+                <w:color w:val="auto"/>
+                <w:kern w:val="2"/>
+              </w:rPr>
+              <w:t>随着时代的发展</w:t>
+            </w:r>
+            <w:r>
+              <w:rPr>
+                <w:color w:val="auto"/>
+                <w:kern w:val="2"/>
+              </w:rPr>
+              <w:t>，社会科技的进步，移动互联网的普及，</w:t>
+            </w:r>
+            <w:r>
+              <w:rPr>
+                <w:color w:val="auto"/>
+                <w:kern w:val="2"/>
+              </w:rPr>
+              <w:t>手机进入了各家各户，基本上人手一个,手机APP的开发需求也逐渐高涨。其中 Android</w:t>
+            </w:r>
+            <w:r>
+              <w:rPr>
+                <w:rFonts w:hint="default"/>
+                <w:color w:val="auto"/>
+                <w:kern w:val="2"/>
+              </w:rPr>
+              <w:t xml:space="preserve"> </w:t>
+            </w:r>
+            <w:r>
+              <w:rPr>
+                <w:color w:val="auto"/>
+                <w:kern w:val="2"/>
+              </w:rPr>
+              <w:t>由于开源的特点迅速得到了市场与用户的拥抱。并随着这些年来 Goo</w:t>
+            </w:r>
+            <w:r>
+              <w:rPr>
+                <w:rFonts w:hint="default"/>
+                <w:color w:val="auto"/>
+                <w:kern w:val="2"/>
+              </w:rPr>
+              <w:t>g</w:t>
+            </w:r>
+            <w:r>
+              <w:rPr>
+                <w:color w:val="auto"/>
+                <w:kern w:val="2"/>
+              </w:rPr>
+              <w:t>le</w:t>
+            </w:r>
+            <w:r>
+              <w:rPr>
+                <w:rFonts w:hint="default"/>
+                <w:color w:val="auto"/>
+                <w:kern w:val="2"/>
+              </w:rPr>
+              <w:t xml:space="preserve"> </w:t>
+            </w:r>
+            <w:r>
+              <w:rPr>
+                <w:color w:val="auto"/>
+                <w:kern w:val="2"/>
+              </w:rPr>
+              <w:t>等国际开源组织的大力维护，Android</w:t>
+            </w:r>
+            <w:r>
+              <w:rPr>
+                <w:rFonts w:hint="default"/>
+                <w:color w:val="auto"/>
+                <w:kern w:val="2"/>
+              </w:rPr>
+              <w:t xml:space="preserve"> </w:t>
+            </w:r>
+            <w:r>
+              <w:rPr>
+                <w:color w:val="auto"/>
+                <w:kern w:val="2"/>
+              </w:rPr>
+              <w:t>的性能得到了极大的发展，突破了卡顿与电池两大技术壁垒, 得到了市场的再度认可。</w:t>
+            </w:r>
+            <w:r>
+              <w:rPr>
+                <w:color w:val="auto"/>
+                <w:kern w:val="2"/>
+              </w:rPr>
+              <w:t>所以手机的功能得到了极大发展，已经不仅仅被用来单做通信工具，更多的体现了娱乐功能，比如视频的播放，音乐的盛典，都带给人极大的娱乐体验，放松了人们紧绷的心弦。所以音乐，视频播放器的开发与发展是社会必然的趋势。</w:t>
+            </w:r>
+          </w:p>
+          <w:p>
+            <w:pPr>
+              <w:pStyle w:val="Char"/>
+              <w:shd w:val="clear" w:color="auto" w:fill="FFFFFF"/>
+              <w:spacing w:line="360" w:lineRule="atLeast"/>
+              <w:ind w:firstLineChars="200" w:firstLine="480"/>
+              <w:rPr>
+                <w:rFonts w:hint="default"/>
+                <w:color w:val="auto"/>
+                <w:kern w:val="2"/>
+              </w:rPr>
+            </w:pPr>
+            <w:r>
+              <w:rPr>
+                <w:color w:val="auto"/>
+                <w:kern w:val="2"/>
+              </w:rPr>
+              <w:t>智能手机比之传统PC机来说，具有限制的趋势：价格便宜，</w:t>
+            </w:r>
+            <w:r>
+              <w:rPr>
+                <w:color w:val="auto"/>
+                <w:kern w:val="2"/>
+              </w:rPr>
+              <w:t>方便</w:t>
+            </w:r>
+            <w:r>
+              <w:rPr>
+                <w:color w:val="auto"/>
+                <w:kern w:val="2"/>
+              </w:rPr>
+              <w:t>携带，可以随时随地的享受智能手机带来的便利。因此，有很多用户使用手机的时间与精力都大大的提高了，比如在手机上观看视频，畅听音乐，所以一款带着极简主义色彩的音乐视频播放器就应该应运而生，带给人们极简的体验。</w:t>
+            </w:r>
+          </w:p>
+          <w:p>
+            <w:pPr>
+              <w:pStyle w:val="Char"/>
+              <w:shd w:val="clear" w:color="auto" w:fill="FFFFFF"/>
+              <w:spacing w:line="360" w:lineRule="atLeast"/>
+              <w:ind w:firstLineChars="200" w:firstLine="480"/>
+              <w:rPr>
+                <w:rFonts w:cs="宋体" w:hint="default"/>
+                <w:shd w:val="clear" w:color="auto" w:fill="FFFFFF"/>
+              </w:rPr>
+            </w:pPr>
+            <w:r>
+              <w:rPr>
+                <w:color w:val="auto"/>
+                <w:kern w:val="2"/>
+              </w:rPr>
+              <w:t>在国内由于手机厂商使用开源的 Android</w:t>
+            </w:r>
+            <w:r>
+              <w:rPr>
+                <w:rFonts w:hint="default"/>
+                <w:color w:val="auto"/>
+                <w:kern w:val="2"/>
+              </w:rPr>
+              <w:t xml:space="preserve"> </w:t>
+            </w:r>
+            <w:r>
+              <w:rPr>
+                <w:color w:val="auto"/>
+                <w:kern w:val="2"/>
+              </w:rPr>
+              <w:t>OS并且伴随着人口红利，所以就带了极大的价格优势，使人们可以得到极大的性价比与使用体验。而且手机厂商也可以根据国内的用户使用情况对 Android</w:t>
+            </w:r>
+            <w:r>
+              <w:rPr>
+                <w:rFonts w:hint="default"/>
+                <w:color w:val="auto"/>
+                <w:kern w:val="2"/>
+              </w:rPr>
+              <w:t xml:space="preserve"> </w:t>
+            </w:r>
+            <w:r>
+              <w:rPr>
+                <w:color w:val="auto"/>
+                <w:kern w:val="2"/>
+              </w:rPr>
+              <w:t>OS进行二次开发，深度定制。国内的手机用户</w:t>
+            </w:r>
+            <w:r>
+              <w:rPr>
+                <w:rFonts w:cs="宋体"/>
+              </w:rPr>
+              <w:t>安卓系统的手机比例占了差不多85%左右，苹果系统占了14%左右，剩下1%</w:t>
+            </w:r>
+            <w:r>
+              <w:rPr>
+                <w:rFonts w:cs="宋体"/>
+              </w:rPr>
+              <w:t>的是其他很少用的系统，所以</w:t>
+            </w:r>
+            <w:r>
+              <w:rPr>
+                <w:color w:val="auto"/>
+                <w:kern w:val="2"/>
+              </w:rPr>
+              <w:t>Android</w:t>
+            </w:r>
+            <w:r>
+              <w:rPr>
+                <w:rFonts w:hint="default"/>
+                <w:color w:val="auto"/>
+                <w:kern w:val="2"/>
+              </w:rPr>
+              <w:t xml:space="preserve"> </w:t>
+            </w:r>
+            <w:r>
+              <w:rPr>
+                <w:color w:val="auto"/>
+                <w:kern w:val="2"/>
+              </w:rPr>
+              <w:t>OS</w:t>
+            </w:r>
+            <w:r>
+              <w:rPr>
+                <w:rFonts w:cs="宋体"/>
+              </w:rPr>
+              <w:t>在手机系统的地位</w:t>
+            </w:r>
+            <w:r>
+              <w:rPr>
+                <w:rFonts w:cs="宋体"/>
+              </w:rPr>
+              <w:t>无人可以替代</w:t>
+            </w:r>
+            <w:r>
+              <w:rPr>
+                <w:rFonts w:cs="宋体"/>
+              </w:rPr>
+              <w:t>。</w:t>
+            </w:r>
+            <w:r>
+              <w:rPr>
+                <w:rFonts w:cs="宋体"/>
+              </w:rPr>
+              <w:t>因此把我</w:t>
+            </w:r>
+            <w:r>
+              <w:rPr>
+                <w:rFonts w:cs="宋体"/>
+                <w:shd w:val="clear" w:color="auto" w:fill="FFFFFF"/>
+              </w:rPr>
+              <w:t>安卓平台就等于</w:t>
+            </w:r>
+            <w:r>
+              <w:rPr>
+                <w:rFonts w:cs="宋体"/>
+                <w:shd w:val="clear" w:color="auto" w:fill="FFFFFF"/>
+              </w:rPr>
+              <w:t>掌握了</w:t>
+            </w:r>
+            <w:r>
+              <w:rPr>
+                <w:rFonts w:cs="宋体"/>
+                <w:shd w:val="clear" w:color="auto" w:fill="FFFFFF"/>
+              </w:rPr>
+              <w:t>移动端的趋势。</w:t>
+            </w:r>
+            <w:r>
+              <w:rPr>
+                <w:rFonts w:cs="宋体"/>
+                <w:shd w:val="clear" w:color="auto" w:fill="FFFFFF"/>
+              </w:rPr>
+              <w:t>并且中国拥有全球最大的人口所带来的用户群,</w:t>
+            </w:r>
+            <w:r>
+              <w:rPr>
+                <w:rFonts w:cs="宋体"/>
+                <w:shd w:val="clear" w:color="auto" w:fill="FFFFFF"/>
+              </w:rPr>
+              <w:t xml:space="preserve">Android </w:t>
+            </w:r>
+            <w:r>
+              <w:rPr>
+                <w:rFonts w:cs="宋体" w:hint="default"/>
+                <w:shd w:val="clear" w:color="auto" w:fill="FFFFFF"/>
+              </w:rPr>
+              <w:t xml:space="preserve"> </w:t>
+            </w:r>
+            <w:r>
+              <w:rPr>
+                <w:rFonts w:cs="宋体"/>
+                <w:shd w:val="clear" w:color="auto" w:fill="FFFFFF"/>
+              </w:rPr>
+              <w:t>在</w:t>
+            </w:r>
+            <w:r>
+              <w:rPr>
+                <w:rFonts w:cs="宋体"/>
+                <w:shd w:val="clear" w:color="auto" w:fill="FFFFFF"/>
+              </w:rPr>
+              <w:t>国内</w:t>
+            </w:r>
+            <w:r>
+              <w:rPr>
+                <w:rFonts w:cs="宋体"/>
+                <w:shd w:val="clear" w:color="auto" w:fill="FFFFFF"/>
+              </w:rPr>
+              <w:t>的发展前景也十分</w:t>
+            </w:r>
+            <w:r>
+              <w:rPr>
+                <w:rFonts w:cs="宋体"/>
+                <w:shd w:val="clear" w:color="auto" w:fill="FFFFFF"/>
+              </w:rPr>
+              <w:t>被看好</w:t>
+            </w:r>
+            <w:r>
+              <w:rPr>
+                <w:rFonts w:cs="宋体"/>
+                <w:shd w:val="clear" w:color="auto" w:fill="FFFFFF"/>
+              </w:rPr>
+              <w:t>，所以我们可以预见 Android</w:t>
+            </w:r>
+            <w:r>
+              <w:rPr>
+                <w:rFonts w:cs="宋体" w:hint="default"/>
+                <w:shd w:val="clear" w:color="auto" w:fill="FFFFFF"/>
+              </w:rPr>
+              <w:t xml:space="preserve"> </w:t>
+            </w:r>
+            <w:r>
+              <w:rPr>
+                <w:rFonts w:cs="宋体"/>
+                <w:shd w:val="clear" w:color="auto" w:fill="FFFFFF"/>
+              </w:rPr>
+              <w:t>OS</w:t>
+            </w:r>
+            <w:r>
+              <w:rPr>
+                <w:rFonts w:cs="宋体"/>
+                <w:shd w:val="clear" w:color="auto" w:fill="FFFFFF"/>
+              </w:rPr>
+              <w:t xml:space="preserve"> 在未来的发展以及 Android 平台开发的前景</w:t>
+            </w:r>
+            <w:r>
+              <w:rPr>
+                <w:rFonts w:cs="宋体"/>
+                <w:shd w:val="clear" w:color="auto" w:fill="FFFFFF"/>
+              </w:rPr>
+              <w:t>必定都是极好的</w:t>
+            </w:r>
+            <w:r>
+              <w:rPr>
+                <w:rFonts w:cs="宋体"/>
+                <w:shd w:val="clear" w:color="auto" w:fill="FFFFFF"/>
+              </w:rPr>
+              <w:t>。</w:t>
+            </w:r>
+          </w:p>
+          <w:p>
+            <w:pPr>
+              <w:pStyle w:val="Char"/>
+              <w:shd w:val="clear" w:color="auto" w:fill="FFFFFF"/>
+              <w:spacing w:line="360" w:lineRule="atLeast"/>
+              <w:ind w:firstLineChars="200" w:firstLine="480"/>
+              <w:rPr>
+                <w:rFonts w:cs="宋体"/>
+                <w:shd w:val="clear" w:color="auto" w:fill="FFFFFF"/>
+              </w:rPr>
+            </w:pPr>
           </w:p>
           <w:p>
             <w:pPr>
@@ -653,19 +1048,32 @@
               <w:spacing w:line="360" w:lineRule="atLeast"/>
               <w:ind w:firstLineChars="200" w:firstLine="482"/>
               <w:rPr>
-                <w:rFonts w:hint="default"/>
+                <w:rFonts w:cs="Arial" w:hint="default"/>
                 <w:b/>
-                <w:color w:val="auto"/>
-                <w:kern w:val="2"/>
-              </w:rPr>
-            </w:pPr>
-            <w:r>
-              <w:rPr>
-                <w:b/>
-                <w:color w:val="auto"/>
-                <w:kern w:val="2"/>
-              </w:rPr>
-              <w:t>1. 本课题研究的现状及发展趋势</w:t>
+                <w:color w:val="333333"/>
+                <w:shd w:val="clear" w:color="auto" w:fill="FFFFFF"/>
+              </w:rPr>
+            </w:pPr>
+          </w:p>
+          <w:p>
+            <w:pPr>
+              <w:pStyle w:val="3"/>
+              <w:ind w:firstLineChars="100" w:firstLine="241"/>
+              <w:rPr>
+                <w:rFonts w:ascii="宋体" w:hAnsi="宋体"/>
+                <w:sz w:val="24"/>
+                <w:szCs w:val="24"/>
+                <w:shd w:val="clear" w:color="auto" w:fill="FFFFFF"/>
+              </w:rPr>
+            </w:pPr>
+            <w:r>
+              <w:rPr>
+                <w:rFonts w:ascii="宋体" w:hAnsi="宋体"/>
+                <w:sz w:val="24"/>
+                <w:szCs w:val="24"/>
+                <w:shd w:val="clear" w:color="auto" w:fill="FFFFFF"/>
+              </w:rPr>
+              <w:t>2. 本课题研究的意义和价值</w:t>
             </w:r>
           </w:p>
           <w:p>
@@ -675,16 +1083,138 @@
               <w:spacing w:line="360" w:lineRule="atLeast"/>
               <w:ind w:firstLineChars="200" w:firstLine="480"/>
               <w:rPr>
-                <w:rFonts w:cs="宋体"/>
+                <w:rFonts w:cs="Arial" w:hint="default"/>
+                <w:color w:val="333333"/>
                 <w:shd w:val="clear" w:color="auto" w:fill="FFFFFF"/>
               </w:rPr>
             </w:pPr>
             <w:r>
               <w:rPr>
-                <w:rFonts w:cs="宋体"/>
+                <w:rFonts w:cs="Arial"/>
+                <w:color w:val="333333"/>
                 <w:shd w:val="clear" w:color="auto" w:fill="FFFFFF"/>
               </w:rPr>
-              <w:t>随着互联网行业的飞速发展，移动互联网也越来越普及。当今社会几乎人手一个智能手机，因此手机端的软件应用开发需求也越来越大。而在移动手机系统中安卓平台有着超过一半的份额，再加上安卓系统是完全开源的平台，也让安卓发展的越来越快，使用安卓手机的人数也约来越多，所以从事安卓开发的人员需求量也在加大。而随着智能手机的发展，手机的功能也越来越强大，不仅仅被用来通信，更多的用来作为娱乐工具，所以手机娱乐也成为了很重要的一部分。而听音乐正是大多数人所选择的一种娱乐放松方式，可以利用任何闲散的事件在任何地点听一首音乐来放松一下，所以音乐播放器的开发与发展是必然的趋势。</w:t>
+              <w:t>A</w:t>
+            </w:r>
+            <w:r>
+              <w:rPr>
+                <w:rFonts w:cs="Arial" w:hint="default"/>
+                <w:color w:val="333333"/>
+                <w:shd w:val="clear" w:color="auto" w:fill="FFFFFF"/>
+              </w:rPr>
+              <w:t>n</w:t>
+            </w:r>
+            <w:r>
+              <w:rPr>
+                <w:rFonts w:cs="Arial"/>
+                <w:color w:val="333333"/>
+                <w:shd w:val="clear" w:color="auto" w:fill="FFFFFF"/>
+              </w:rPr>
+              <w:t>droid</w:t>
+            </w:r>
+            <w:r>
+              <w:rPr>
+                <w:rFonts w:cs="Arial" w:hint="default"/>
+                <w:color w:val="333333"/>
+                <w:shd w:val="clear" w:color="auto" w:fill="FFFFFF"/>
+              </w:rPr>
+              <w:t xml:space="preserve"> </w:t>
+            </w:r>
+            <w:r>
+              <w:rPr>
+                <w:rFonts w:cs="Arial"/>
+                <w:color w:val="333333"/>
+                <w:shd w:val="clear" w:color="auto" w:fill="FFFFFF"/>
+              </w:rPr>
+              <w:t>平台的自身开源特点， 导致各大手机厂商与知名的APP的开发公司</w:t>
+            </w:r>
+            <w:r>
+              <w:rPr>
+                <w:rFonts w:cs="Arial"/>
+                <w:color w:val="333333"/>
+                <w:shd w:val="clear" w:color="auto" w:fill="FFFFFF"/>
+              </w:rPr>
+              <w:t>都带有自己的特色与定制，并且频繁的更新，导致 Android</w:t>
+            </w:r>
+            <w:r>
+              <w:rPr>
+                <w:rFonts w:cs="Arial" w:hint="default"/>
+                <w:color w:val="333333"/>
+                <w:shd w:val="clear" w:color="auto" w:fill="FFFFFF"/>
+              </w:rPr>
+              <w:t xml:space="preserve"> </w:t>
+            </w:r>
+            <w:r>
+              <w:rPr>
+                <w:rFonts w:cs="Arial"/>
+                <w:color w:val="333333"/>
+                <w:shd w:val="clear" w:color="auto" w:fill="FFFFFF"/>
+              </w:rPr>
+              <w:t>手机的碎片化，严重的影响手机的性能，不同 Android</w:t>
+            </w:r>
+            <w:r>
+              <w:rPr>
+                <w:rFonts w:cs="Arial" w:hint="default"/>
+                <w:color w:val="333333"/>
+                <w:shd w:val="clear" w:color="auto" w:fill="FFFFFF"/>
+              </w:rPr>
+              <w:t xml:space="preserve"> </w:t>
+            </w:r>
+            <w:r>
+              <w:rPr>
+                <w:rFonts w:cs="Arial"/>
+                <w:color w:val="333333"/>
+                <w:shd w:val="clear" w:color="auto" w:fill="FFFFFF"/>
+              </w:rPr>
+              <w:t>OS</w:t>
+            </w:r>
+            <w:r>
+              <w:rPr>
+                <w:rFonts w:cs="Arial" w:hint="default"/>
+                <w:color w:val="333333"/>
+                <w:shd w:val="clear" w:color="auto" w:fill="FFFFFF"/>
+              </w:rPr>
+              <w:t xml:space="preserve"> </w:t>
+            </w:r>
+            <w:r>
+              <w:rPr>
+                <w:rFonts w:cs="Arial"/>
+                <w:color w:val="333333"/>
+                <w:shd w:val="clear" w:color="auto" w:fill="FFFFFF"/>
+              </w:rPr>
+              <w:t>之间存在性能与功能上的额差异， 因此不得不针对不同的版本进行适配。随着近年来全面屏的流行与用户的对全面屏的追求，导致手机的屏幕大小，屏宽比都有极大的不同，这就对 A</w:t>
+            </w:r>
+            <w:r>
+              <w:rPr>
+                <w:rFonts w:cs="Arial" w:hint="default"/>
+                <w:color w:val="333333"/>
+                <w:shd w:val="clear" w:color="auto" w:fill="FFFFFF"/>
+              </w:rPr>
+              <w:t>n</w:t>
+            </w:r>
+            <w:r>
+              <w:rPr>
+                <w:rFonts w:cs="Arial"/>
+                <w:color w:val="333333"/>
+                <w:shd w:val="clear" w:color="auto" w:fill="FFFFFF"/>
+              </w:rPr>
+              <w:t>droid</w:t>
+            </w:r>
+            <w:r>
+              <w:rPr>
+                <w:rFonts w:cs="Arial" w:hint="default"/>
+                <w:color w:val="333333"/>
+                <w:shd w:val="clear" w:color="auto" w:fill="FFFFFF"/>
+              </w:rPr>
+              <w:t xml:space="preserve"> </w:t>
+            </w:r>
+            <w:r>
+              <w:rPr>
+                <w:rFonts w:cs="Arial"/>
+                <w:color w:val="333333"/>
+                <w:shd w:val="clear" w:color="auto" w:fill="FFFFFF"/>
+              </w:rPr>
+              <w:t>APP的开发带来了极大的挑战，适配功能占去大量的开发时间，并且收效甚微，可谓是事倍功半，因此本课题会在屏幕性能的适配上会有一定的理解与处理。</w:t>
             </w:r>
           </w:p>
           <w:p>
@@ -694,51 +1224,27 @@
               <w:spacing w:line="360" w:lineRule="atLeast"/>
               <w:ind w:firstLineChars="200" w:firstLine="480"/>
               <w:rPr>
-                <w:rFonts w:cs="宋体"/>
+                <w:rFonts w:cs="Arial" w:hint="default"/>
+                <w:color w:val="333333"/>
                 <w:shd w:val="clear" w:color="auto" w:fill="FFFFFF"/>
               </w:rPr>
             </w:pPr>
             <w:r>
               <w:rPr>
-                <w:rFonts w:cs="宋体"/>
+                <w:rFonts w:cs="Arial"/>
+                <w:color w:val="333333"/>
                 <w:shd w:val="clear" w:color="auto" w:fill="FFFFFF"/>
               </w:rPr>
-              <w:t>相对于电脑来说，智能手机价格更低廉，而且携带方便，这也导致了许多人看电影或听音乐都是使用手机而不是电脑。所以在目前用</w:t>
-            </w:r>
-            <w:proofErr w:type="gramStart"/>
-            <w:r>
-              <w:rPr>
-                <w:rFonts w:cs="宋体"/>
+              <w:t>手机上除了社交购物支付等软件，最重要的就有一些视频播放器、音乐播放器，所以视频播放器与音乐播放器是每个手机必备的应用</w:t>
+            </w:r>
+            <w:r>
+              <w:rPr>
+                <w:rFonts w:cs="Arial"/>
+                <w:color w:val="333333"/>
                 <w:shd w:val="clear" w:color="auto" w:fill="FFFFFF"/>
               </w:rPr>
-              <w:t>手机听</w:t>
-            </w:r>
-            <w:proofErr w:type="gramEnd"/>
-            <w:r>
-              <w:rPr>
-                <w:rFonts w:cs="宋体"/>
-                <w:shd w:val="clear" w:color="auto" w:fill="FFFFFF"/>
-              </w:rPr>
-              <w:t>音乐是一种主流，而</w:t>
-            </w:r>
-            <w:proofErr w:type="gramStart"/>
-            <w:r>
-              <w:rPr>
-                <w:rFonts w:cs="宋体"/>
-                <w:shd w:val="clear" w:color="auto" w:fill="FFFFFF"/>
-              </w:rPr>
-              <w:t>手机听</w:t>
-            </w:r>
-            <w:proofErr w:type="gramEnd"/>
-            <w:r>
-              <w:rPr>
-                <w:rFonts w:cs="宋体"/>
-                <w:shd w:val="clear" w:color="auto" w:fill="FFFFFF"/>
-              </w:rPr>
-              <w:t>音乐的优势就是便捷简单，所以我们需要一个简洁而实用的音乐播放器供我们使用。</w:t>
-            </w:r>
-            <w:bookmarkStart w:id="0" w:name="_GoBack"/>
-            <w:bookmarkEnd w:id="0"/>
+              <w:t>。手机APP应用市场上有着种类繁多琳琅满目的相关软件，但是随着应用的升级与迭代，它们都掺杂着广告或垃圾信息，获取大量的获取个人的隐私信息，且软件都将变得臃肿笨重，给用户带来了很不优雅的使用体验，所以一个带有极简主义色彩的音乐视频播放器预计会得到大多数用户的接受与喜爱。</w:t>
+            </w:r>
           </w:p>
           <w:p>
             <w:pPr>
@@ -747,48 +1253,26 @@
               <w:spacing w:line="360" w:lineRule="atLeast"/>
               <w:ind w:firstLineChars="200" w:firstLine="480"/>
               <w:rPr>
-                <w:rFonts w:cs="宋体" w:hint="default"/>
+                <w:rFonts w:cs="Arial"/>
+                <w:color w:val="333333"/>
                 <w:shd w:val="clear" w:color="auto" w:fill="FFFFFF"/>
               </w:rPr>
             </w:pPr>
             <w:r>
               <w:rPr>
-                <w:rFonts w:cs="宋体"/>
+                <w:rFonts w:cs="Arial"/>
+                <w:color w:val="333333"/>
                 <w:shd w:val="clear" w:color="auto" w:fill="FFFFFF"/>
               </w:rPr>
-              <w:t>目前移动端主流系统分别是 Android 和 IOS,而由于安卓开源和多样化的优势以及安卓平台的手机价格的优势导致目前安卓系统的份额占比最大。Gartner 发布了 2015 年 Q4 手机平台各系统份额数据。数据显示，</w:t>
-            </w:r>
-            <w:proofErr w:type="gramStart"/>
-            <w:r>
-              <w:rPr>
-                <w:rFonts w:cs="宋体"/>
+              <w:t>由于臃肿笨重的应用，给用户带来不好的使用体验，而且但多数都是用户所不需要的复杂功能，用户不能快速找到自己想要的功能，所以对本地音乐和视频的播放就显得不够优雅，所以这次毕业设计打算从此入手，作为切入点，制作一个功能简介，支持强大的音乐视频的播放器</w:t>
+            </w:r>
+            <w:r>
+              <w:rPr>
+                <w:rFonts w:cs="Arial"/>
+                <w:color w:val="333333"/>
                 <w:shd w:val="clear" w:color="auto" w:fill="FFFFFF"/>
               </w:rPr>
-              <w:t>安卓系统</w:t>
-            </w:r>
-            <w:proofErr w:type="gramEnd"/>
-            <w:r>
-              <w:rPr>
-                <w:rFonts w:cs="宋体"/>
-                <w:shd w:val="clear" w:color="auto" w:fill="FFFFFF"/>
-              </w:rPr>
-              <w:t>的份额为 80.7%，同比增长 4.7%。IOS 则下滑3.7%，现在份额仅有 17.7%。所以</w:t>
-            </w:r>
-            <w:proofErr w:type="gramStart"/>
-            <w:r>
-              <w:rPr>
-                <w:rFonts w:cs="宋体"/>
-                <w:shd w:val="clear" w:color="auto" w:fill="FFFFFF"/>
-              </w:rPr>
-              <w:t>抓住安卓平台</w:t>
-            </w:r>
-            <w:proofErr w:type="gramEnd"/>
-            <w:r>
-              <w:rPr>
-                <w:rFonts w:cs="宋体"/>
-                <w:shd w:val="clear" w:color="auto" w:fill="FFFFFF"/>
-              </w:rPr>
-              <w:t>就等于抓住了移动端的主流趋势。而我国目前拥有着全球最大的手机用户群，Android 在中国的发展前景也十分广阔，国内的各大主流厂商也都根据自己的特点定制个性化的 UI 来抢占市场份额，所以我们可以预见 Android 在未来的发展情况以及 Android 平台开发的发展前景。</w:t>
+              <w:t>。</w:t>
             </w:r>
           </w:p>
           <w:p>
@@ -796,10 +1280,9 @@
               <w:pStyle w:val="Char"/>
               <w:shd w:val="clear" w:color="auto" w:fill="FFFFFF"/>
               <w:spacing w:line="360" w:lineRule="atLeast"/>
-              <w:ind w:firstLineChars="200" w:firstLine="482"/>
-              <w:rPr>
-                <w:rFonts w:cs="Arial"/>
-                <w:b/>
+              <w:ind w:firstLineChars="200" w:firstLine="480"/>
+              <w:rPr>
+                <w:rFonts w:cs="Arial" w:hint="default"/>
                 <w:color w:val="333333"/>
                 <w:shd w:val="clear" w:color="auto" w:fill="FFFFFF"/>
               </w:rPr>
@@ -807,11 +1290,10 @@
             <w:r>
               <w:rPr>
                 <w:rFonts w:cs="Arial"/>
-                <w:b/>
                 <w:color w:val="333333"/>
                 <w:shd w:val="clear" w:color="auto" w:fill="FFFFFF"/>
               </w:rPr>
-              <w:t>2. 本课题研究的意义和价值</w:t>
+              <w:t>而且一般的应用都会要求获取很多个人的信息，在当今如此注重隐私的大环境下，就带来了很多的不安因素，诸如各类用户隐私数据的泄露事件，所以能在娱乐的情况下，有着极大的安全保障是极好的，不用担心手机中大量的个人隐私数据，因此本次毕业设计不会索取任何的用户隐私数据，不需要用户的任何授权处理，给人以极致的极简优雅的使用体验。</w:t>
             </w:r>
           </w:p>
           <w:p>
@@ -821,231 +1303,147 @@
               <w:spacing w:line="360" w:lineRule="atLeast"/>
               <w:ind w:firstLineChars="200" w:firstLine="480"/>
               <w:rPr>
+                <w:rFonts w:cs="Arial" w:hint="default"/>
+                <w:color w:val="333333"/>
+                <w:shd w:val="clear" w:color="auto" w:fill="FFFFFF"/>
+              </w:rPr>
+            </w:pPr>
+            <w:r>
+              <w:rPr>
                 <w:rFonts w:cs="Arial"/>
                 <w:color w:val="333333"/>
                 <w:shd w:val="clear" w:color="auto" w:fill="FFFFFF"/>
               </w:rPr>
-            </w:pPr>
+              <w:t>本次毕业设计重点研究视频音乐播放部分，</w:t>
+            </w:r>
             <w:r>
               <w:rPr>
                 <w:rFonts w:cs="Arial"/>
                 <w:color w:val="333333"/>
                 <w:shd w:val="clear" w:color="auto" w:fill="FFFFFF"/>
               </w:rPr>
-              <w:lastRenderedPageBreak/>
-              <w:t>由于安卓平台开源的特性，这也导致了不同厂家的手机系统有着不一样的特点，再加上 Android 系统的更新比较快，所以出现了安卓碎片化严重的特点，这也意味着安卓开发需要对不同版本的系统进行适配，除此之外，安卓手机的屏幕大小，CPU 也有好多种，这也对安卓软件的开发造成了一定的麻烦，所以说为了谁配不同分辨率的手机以及不同尺寸的手机，我们都需要对软件进行适配处理，除此之外，还要对当前市场上的主流手机类型进行测试并适配，这是安卓严重碎片化的结果。所以软件适配是一件很重要的事情，本课题也会在这方面进行一定的处理。</w:t>
-            </w:r>
-          </w:p>
-          <w:p>
-            <w:pPr>
-              <w:pStyle w:val="Char"/>
-              <w:shd w:val="clear" w:color="auto" w:fill="FFFFFF"/>
-              <w:spacing w:line="360" w:lineRule="atLeast"/>
-              <w:ind w:firstLineChars="200" w:firstLine="480"/>
+              <w:t>不会</w:t>
+            </w:r>
+            <w:r>
               <w:rPr>
                 <w:rFonts w:cs="Arial"/>
                 <w:color w:val="333333"/>
                 <w:shd w:val="clear" w:color="auto" w:fill="FFFFFF"/>
               </w:rPr>
-            </w:pPr>
+              <w:t>涉及到用户的隐私等</w:t>
+            </w:r>
             <w:r>
               <w:rPr>
                 <w:rFonts w:cs="Arial"/>
                 <w:color w:val="333333"/>
                 <w:shd w:val="clear" w:color="auto" w:fill="FFFFFF"/>
               </w:rPr>
-              <w:t>音乐播放器几乎是每个手机必备的软件，而听音乐也是大多数人会做的事情，所以说一个更加人性化和界面更加精美的音乐播放器是每个人都更加倾向的一种选择。随着安卓的发展，市场上的各种各样的软件层出不穷，也出现一些掺杂着广告或者获取个人隐私的软件，而由于普通人对软件无从辨识，也容易导致意外对自己造成各种各样的损失。所以一个标准的软件还是有必要出现的。</w:t>
-            </w:r>
-          </w:p>
-          <w:p>
-            <w:pPr>
-              <w:pStyle w:val="Char"/>
-              <w:shd w:val="clear" w:color="auto" w:fill="FFFFFF"/>
-              <w:spacing w:line="360" w:lineRule="atLeast"/>
-              <w:ind w:firstLineChars="200" w:firstLine="480"/>
+              <w:t>，</w:t>
+            </w:r>
+            <w:r>
               <w:rPr>
                 <w:rFonts w:cs="Arial"/>
                 <w:color w:val="333333"/>
                 <w:shd w:val="clear" w:color="auto" w:fill="FFFFFF"/>
               </w:rPr>
-            </w:pPr>
+              <w:t>并且采用极简的UI涉及模式</w:t>
+            </w:r>
             <w:r>
               <w:rPr>
                 <w:rFonts w:cs="Arial"/>
                 <w:color w:val="333333"/>
                 <w:shd w:val="clear" w:color="auto" w:fill="FFFFFF"/>
               </w:rPr>
-              <w:t>而当前的一些主流音乐播放器大多数都会掺杂着许多复杂的功能，有许多是用户用不到的功能，甚至有些软件还会捆绑其他软件让用户在不经意间下载其它软件并对自己造成一定的损失。并且很多软件的界面比较繁琐，功能也比较繁杂，让用户找不到自己想要使用的东西，因此一个简洁的音乐播放器的出现还是有必要的。</w:t>
-            </w:r>
-          </w:p>
-          <w:p>
-            <w:pPr>
-              <w:pStyle w:val="Char"/>
-              <w:shd w:val="clear" w:color="auto" w:fill="FFFFFF"/>
-              <w:spacing w:line="360" w:lineRule="atLeast"/>
-              <w:ind w:firstLineChars="200" w:firstLine="480"/>
+              <w:t>，给用户一种</w:t>
+            </w:r>
+            <w:r>
               <w:rPr>
                 <w:rFonts w:cs="Arial"/>
                 <w:color w:val="333333"/>
                 <w:shd w:val="clear" w:color="auto" w:fill="FFFFFF"/>
               </w:rPr>
-            </w:pPr>
+              <w:t>极简的使用体验</w:t>
+            </w:r>
             <w:r>
               <w:rPr>
                 <w:rFonts w:cs="Arial"/>
                 <w:color w:val="333333"/>
                 <w:shd w:val="clear" w:color="auto" w:fill="FFFFFF"/>
               </w:rPr>
-              <w:t>由其是在当今这个节奏比较快的社会，适当的娱乐是极为必要的，每天繁忙的工作结束时听一两首音乐放松一下是一种很好的体验。而且手机携带方便，随时随地都可以听首音乐，可以再车上，在路上，在跑步的时候，这都是很好的选择，所以一款操控便捷的音乐播放器就是很有必要的了，可以使用耳机的线控功能对音乐进行操作，这极大的提升了音乐播放器的体验。</w:t>
-            </w:r>
-          </w:p>
-          <w:p>
-            <w:pPr>
-              <w:pStyle w:val="Char"/>
-              <w:shd w:val="clear" w:color="auto" w:fill="FFFFFF"/>
-              <w:spacing w:line="360" w:lineRule="atLeast"/>
-              <w:ind w:firstLineChars="200" w:firstLine="480"/>
-              <w:rPr>
-                <w:rFonts w:cs="Arial"/>
-                <w:color w:val="333333"/>
+              <w:t>。</w:t>
+            </w:r>
+          </w:p>
+          <w:p>
+            <w:pPr>
+              <w:pStyle w:val="3"/>
+              <w:rPr>
+                <w:rFonts w:hint="eastAsia"/>
                 <w:shd w:val="clear" w:color="auto" w:fill="FFFFFF"/>
               </w:rPr>
             </w:pPr>
-            <w:r>
-              <w:rPr>
-                <w:rFonts w:cs="Arial"/>
-                <w:color w:val="333333"/>
-                <w:shd w:val="clear" w:color="auto" w:fill="FFFFFF"/>
-              </w:rPr>
-              <w:t>随着互联网和智能手机的飞速发展，手机的作用也越来越大，手机里面存储的个人信息与个人隐私也越来越多，所以手机的安全问题一直是一个比较重要的方面。而软件的安装往往需要申请一些权限，由于大多数人不会主意到使用的是那些权限，所以许多软件会申请一些对我们隐私采集的一些权限，这也有可能泄露个人信息，甚至造成一定的财产损失，所以本课题只需</w:t>
-            </w:r>
-            <w:proofErr w:type="gramStart"/>
-            <w:r>
-              <w:rPr>
-                <w:rFonts w:cs="Arial"/>
-                <w:color w:val="333333"/>
-                <w:shd w:val="clear" w:color="auto" w:fill="FFFFFF"/>
-              </w:rPr>
-              <w:t>要必要</w:t>
-            </w:r>
-            <w:proofErr w:type="gramEnd"/>
-            <w:r>
-              <w:rPr>
-                <w:rFonts w:cs="Arial"/>
-                <w:color w:val="333333"/>
-                <w:shd w:val="clear" w:color="auto" w:fill="FFFFFF"/>
-              </w:rPr>
-              <w:t>的权限而不会涉及到不需要的权限申请。</w:t>
-            </w:r>
-          </w:p>
-          <w:p>
-            <w:pPr>
-              <w:pStyle w:val="Char"/>
-              <w:shd w:val="clear" w:color="auto" w:fill="FFFFFF"/>
-              <w:spacing w:line="360" w:lineRule="atLeast"/>
-              <w:ind w:firstLineChars="200" w:firstLine="480"/>
-              <w:rPr>
-                <w:rFonts w:cs="Arial"/>
-                <w:color w:val="333333"/>
-                <w:shd w:val="clear" w:color="auto" w:fill="FFFFFF"/>
-              </w:rPr>
-            </w:pPr>
-            <w:r>
-              <w:rPr>
-                <w:rFonts w:cs="Arial"/>
-                <w:color w:val="333333"/>
-                <w:shd w:val="clear" w:color="auto" w:fill="FFFFFF"/>
-              </w:rPr>
-              <w:t>本课题主要集中于音乐播放这一块，并不会设计到一些其他与音乐无关的功能，从而让用户感受到</w:t>
-            </w:r>
-            <w:proofErr w:type="gramStart"/>
-            <w:r>
-              <w:rPr>
-                <w:rFonts w:cs="Arial"/>
-                <w:color w:val="333333"/>
-                <w:shd w:val="clear" w:color="auto" w:fill="FFFFFF"/>
-              </w:rPr>
-              <w:t>极</w:t>
-            </w:r>
-            <w:proofErr w:type="gramEnd"/>
-            <w:r>
-              <w:rPr>
-                <w:rFonts w:cs="Arial"/>
-                <w:color w:val="333333"/>
-                <w:shd w:val="clear" w:color="auto" w:fill="FFFFFF"/>
-              </w:rPr>
-              <w:t>简的体验，并且会采用安卓最新的 MD 风格设计，给用户一种截然不同的感官。</w:t>
-            </w:r>
+          </w:p>
+          <w:p>
+            <w:pPr>
+              <w:pStyle w:val="3"/>
+              <w:ind w:firstLineChars="100" w:firstLine="241"/>
+              <w:rPr>
+                <w:rFonts w:ascii="宋体" w:hAnsi="宋体" w:cstheme="majorEastAsia"/>
+                <w:sz w:val="24"/>
+                <w:szCs w:val="24"/>
+              </w:rPr>
+            </w:pPr>
+            <w:r>
+              <w:rPr>
+                <w:rFonts w:ascii="宋体" w:hAnsi="宋体" w:cstheme="majorEastAsia" w:hint="eastAsia"/>
+                <w:sz w:val="24"/>
+                <w:szCs w:val="24"/>
+              </w:rPr>
+              <w:t xml:space="preserve">3. </w:t>
+            </w:r>
+            <w:r>
+              <w:rPr>
+                <w:rFonts w:ascii="宋体" w:hAnsi="宋体" w:cstheme="majorEastAsia" w:hint="eastAsia"/>
+                <w:sz w:val="24"/>
+                <w:szCs w:val="24"/>
+              </w:rPr>
+              <w:t>参考文献</w:t>
+            </w:r>
+          </w:p>
+          <w:p>
+            <w:pPr>
+              <w:rPr>
+                <w:rFonts w:hint="eastAsia"/>
+              </w:rPr>
+            </w:pPr>
           </w:p>
           <w:p>
             <w:pPr>
               <w:pStyle w:val="a3"/>
               <w:widowControl/>
               <w:shd w:val="clear" w:color="auto" w:fill="FFFFFF"/>
-              <w:ind w:firstLineChars="200" w:firstLine="482"/>
+              <w:ind w:firstLineChars="200" w:firstLine="480"/>
               <w:rPr>
                 <w:rFonts w:ascii="宋体" w:hAnsi="宋体" w:cstheme="majorEastAsia"/>
-                <w:b/>
-                <w:bCs/>
-                <w:kern w:val="2"/>
-              </w:rPr>
-            </w:pPr>
-            <w:r>
-              <w:rPr>
-                <w:rFonts w:ascii="宋体" w:hAnsi="宋体" w:cstheme="majorEastAsia" w:hint="eastAsia"/>
-                <w:b/>
-                <w:bCs/>
-                <w:kern w:val="2"/>
-              </w:rPr>
-              <w:t xml:space="preserve">3. </w:t>
-            </w:r>
-            <w:r>
-              <w:rPr>
-                <w:rFonts w:ascii="宋体" w:hAnsi="宋体" w:cstheme="majorEastAsia" w:hint="eastAsia"/>
-                <w:b/>
-                <w:bCs/>
-                <w:kern w:val="2"/>
-              </w:rPr>
-              <w:t>参考文献</w:t>
-            </w:r>
-          </w:p>
-          <w:p>
-            <w:pPr>
-              <w:pStyle w:val="a3"/>
-              <w:widowControl/>
-              <w:shd w:val="clear" w:color="auto" w:fill="FFFFFF"/>
-              <w:ind w:firstLineChars="200" w:firstLine="480"/>
-              <w:rPr>
-                <w:rFonts w:ascii="宋体" w:hAnsi="宋体" w:cstheme="majorEastAsia" w:hint="eastAsia"/>
-                <w:bCs/>
-                <w:kern w:val="2"/>
-              </w:rPr>
-            </w:pPr>
-            <w:r>
-              <w:rPr>
-                <w:rFonts w:ascii="宋体" w:hAnsi="宋体" w:cstheme="majorEastAsia" w:hint="eastAsia"/>
-                <w:bCs/>
-                <w:kern w:val="2"/>
-              </w:rPr>
+                <w:bCs/>
+                <w:kern w:val="2"/>
+              </w:rPr>
+            </w:pPr>
+            <w:r>
+              <w:rPr>
+                <w:rFonts w:ascii="宋体" w:hAnsi="宋体" w:cstheme="majorEastAsia" w:hint="eastAsia"/>
+                <w:bCs/>
+                <w:kern w:val="2"/>
+              </w:rPr>
+              <w:lastRenderedPageBreak/>
               <w:t>[1]</w:t>
             </w:r>
-            <w:proofErr w:type="gramStart"/>
-            <w:r>
-              <w:rPr>
-                <w:rFonts w:ascii="宋体" w:hAnsi="宋体" w:cstheme="majorEastAsia" w:hint="eastAsia"/>
-                <w:bCs/>
-                <w:kern w:val="2"/>
-              </w:rPr>
-              <w:t>盖索林</w:t>
-            </w:r>
-            <w:proofErr w:type="gramEnd"/>
-            <w:r>
-              <w:rPr>
-                <w:rFonts w:ascii="宋体" w:hAnsi="宋体" w:cstheme="majorEastAsia" w:hint="eastAsia"/>
-                <w:bCs/>
-                <w:kern w:val="2"/>
-              </w:rPr>
-              <w:t>. Android开发入</w:t>
+            <w:r>
+              <w:rPr>
+                <w:rFonts w:ascii="宋体" w:hAnsi="宋体" w:cstheme="majorEastAsia" w:hint="eastAsia"/>
+                <w:bCs/>
+                <w:kern w:val="2"/>
+              </w:rPr>
+              <w:t>盖索林. Android开发入</w:t>
             </w:r>
             <w:r>
               <w:rPr>
@@ -1095,18 +1493,17 @@
               <w:shd w:val="clear" w:color="auto" w:fill="FFFFFF"/>
               <w:ind w:firstLineChars="150" w:firstLine="360"/>
               <w:rPr>
-                <w:rFonts w:ascii="宋体" w:hAnsi="宋体" w:cstheme="majorEastAsia" w:hint="eastAsia"/>
-                <w:bCs/>
-                <w:kern w:val="2"/>
-              </w:rPr>
-            </w:pPr>
-            <w:r>
-              <w:rPr>
-                <w:rFonts w:ascii="宋体" w:hAnsi="宋体" w:cstheme="majorEastAsia" w:hint="eastAsia"/>
-                <w:bCs/>
-                <w:kern w:val="2"/>
-              </w:rPr>
-              <w:lastRenderedPageBreak/>
+                <w:rFonts w:ascii="宋体" w:hAnsi="宋体" w:cstheme="majorEastAsia"/>
+                <w:bCs/>
+                <w:kern w:val="2"/>
+              </w:rPr>
+            </w:pPr>
+            <w:r>
+              <w:rPr>
+                <w:rFonts w:ascii="宋体" w:hAnsi="宋体" w:cstheme="majorEastAsia" w:hint="eastAsia"/>
+                <w:bCs/>
+                <w:kern w:val="2"/>
+              </w:rPr>
               <w:t xml:space="preserve"> [2]</w:t>
             </w:r>
             <w:r>
@@ -1133,7 +1530,7 @@
               <w:shd w:val="clear" w:color="auto" w:fill="FFFFFF"/>
               <w:ind w:firstLineChars="200" w:firstLine="480"/>
               <w:rPr>
-                <w:rFonts w:ascii="宋体" w:hAnsi="宋体" w:cstheme="majorEastAsia" w:hint="eastAsia"/>
+                <w:rFonts w:ascii="宋体" w:hAnsi="宋体" w:cstheme="majorEastAsia"/>
                 <w:bCs/>
                 <w:kern w:val="2"/>
               </w:rPr>
@@ -1160,36 +1557,8 @@
                 <w:bCs/>
                 <w:kern w:val="2"/>
               </w:rPr>
-              <w:t>于志龙,</w:t>
-            </w:r>
-            <w:proofErr w:type="gramStart"/>
-            <w:r>
-              <w:rPr>
-                <w:rFonts w:ascii="宋体" w:hAnsi="宋体" w:cstheme="majorEastAsia" w:hint="eastAsia"/>
-                <w:bCs/>
-                <w:kern w:val="2"/>
-              </w:rPr>
-              <w:t>郑名杰</w:t>
-            </w:r>
-            <w:proofErr w:type="gramEnd"/>
-            <w:r>
-              <w:rPr>
-                <w:rFonts w:ascii="宋体" w:hAnsi="宋体" w:cstheme="majorEastAsia" w:hint="eastAsia"/>
-                <w:bCs/>
-                <w:kern w:val="2"/>
-              </w:rPr>
-              <w:t>.</w:t>
-            </w:r>
-            <w:proofErr w:type="spellStart"/>
-            <w:r>
-              <w:rPr>
-                <w:rFonts w:ascii="宋体" w:hAnsi="宋体" w:cstheme="majorEastAsia" w:hint="eastAsia"/>
-                <w:bCs/>
-                <w:kern w:val="2"/>
-              </w:rPr>
-              <w:t>AndroidSDK</w:t>
-            </w:r>
-            <w:proofErr w:type="spellEnd"/>
+              <w:t>于志龙,郑名杰.AndroidSDK</w:t>
+            </w:r>
             <w:r>
               <w:rPr>
                 <w:rFonts w:ascii="宋体" w:hAnsi="宋体" w:cstheme="majorEastAsia" w:hint="eastAsia"/>
@@ -1230,7 +1599,7 @@
               <w:shd w:val="clear" w:color="auto" w:fill="FFFFFF"/>
               <w:ind w:firstLineChars="200" w:firstLine="480"/>
               <w:rPr>
-                <w:rFonts w:ascii="宋体" w:hAnsi="宋体" w:cstheme="majorEastAsia" w:hint="eastAsia"/>
+                <w:rFonts w:ascii="宋体" w:hAnsi="宋体" w:cstheme="majorEastAsia"/>
                 <w:bCs/>
                 <w:kern w:val="2"/>
               </w:rPr>
@@ -1243,23 +1612,13 @@
               </w:rPr>
               <w:t>[4]韩超,</w:t>
             </w:r>
-            <w:proofErr w:type="gramStart"/>
-            <w:r>
-              <w:rPr>
-                <w:rFonts w:ascii="宋体" w:hAnsi="宋体" w:cstheme="majorEastAsia" w:hint="eastAsia"/>
-                <w:bCs/>
-                <w:kern w:val="2"/>
-              </w:rPr>
-              <w:t>粱</w:t>
-            </w:r>
-            <w:proofErr w:type="gramEnd"/>
-            <w:r>
-              <w:rPr>
-                <w:rFonts w:ascii="宋体" w:hAnsi="宋体" w:cstheme="majorEastAsia" w:hint="eastAsia"/>
-                <w:bCs/>
-                <w:kern w:val="2"/>
-              </w:rPr>
-              <w:t>泉</w:t>
+            <w:r>
+              <w:rPr>
+                <w:rFonts w:ascii="宋体" w:hAnsi="宋体" w:cstheme="majorEastAsia" w:hint="eastAsia"/>
+                <w:bCs/>
+                <w:kern w:val="2"/>
+              </w:rPr>
+              <w:t>粱泉</w:t>
             </w:r>
             <w:r>
               <w:rPr>
@@ -1309,7 +1668,7 @@
               <w:shd w:val="clear" w:color="auto" w:fill="FFFFFF"/>
               <w:ind w:firstLineChars="200" w:firstLine="480"/>
               <w:rPr>
-                <w:rFonts w:ascii="宋体" w:hAnsi="宋体" w:cstheme="majorEastAsia" w:hint="eastAsia"/>
+                <w:rFonts w:ascii="宋体" w:hAnsi="宋体" w:cstheme="majorEastAsia"/>
                 <w:bCs/>
                 <w:kern w:val="2"/>
               </w:rPr>
@@ -1346,7 +1705,6 @@
               </w:rPr>
               <w:t>深入浅出</w:t>
             </w:r>
-            <w:proofErr w:type="spellStart"/>
             <w:r>
               <w:rPr>
                 <w:rFonts w:ascii="宋体" w:hAnsi="宋体" w:cstheme="majorEastAsia" w:hint="eastAsia"/>
@@ -1369,16 +1727,7 @@
                 <w:bCs/>
                 <w:kern w:val="2"/>
               </w:rPr>
-              <w:t>ndroid</w:t>
-            </w:r>
-            <w:proofErr w:type="spellEnd"/>
-            <w:r>
-              <w:rPr>
-                <w:rFonts w:ascii="宋体" w:hAnsi="宋体" w:cstheme="majorEastAsia" w:hint="eastAsia"/>
-                <w:bCs/>
-                <w:kern w:val="2"/>
-              </w:rPr>
-              <w:t>[M].北京:</w:t>
+              <w:t>ndroid[M].北京:</w:t>
             </w:r>
             <w:r>
               <w:rPr>
@@ -1404,7 +1753,7 @@
               <w:shd w:val="clear" w:color="auto" w:fill="FFFFFF"/>
               <w:ind w:firstLineChars="200" w:firstLine="480"/>
               <w:rPr>
-                <w:rFonts w:ascii="宋体" w:hAnsi="宋体" w:cstheme="majorEastAsia" w:hint="eastAsia"/>
+                <w:rFonts w:ascii="宋体" w:hAnsi="宋体" w:cstheme="majorEastAsia"/>
                 <w:bCs/>
                 <w:kern w:val="2"/>
               </w:rPr>
@@ -1454,23 +1803,13 @@
               </w:rPr>
               <w:t>[7]</w:t>
             </w:r>
-            <w:proofErr w:type="gramStart"/>
-            <w:r>
-              <w:rPr>
-                <w:rFonts w:ascii="宋体" w:hAnsi="宋体" w:cstheme="majorEastAsia" w:hint="eastAsia"/>
-                <w:bCs/>
-                <w:kern w:val="2"/>
-              </w:rPr>
-              <w:t>汪永松</w:t>
-            </w:r>
-            <w:proofErr w:type="gramEnd"/>
-            <w:r>
-              <w:rPr>
-                <w:rFonts w:ascii="宋体" w:hAnsi="宋体" w:cstheme="majorEastAsia" w:hint="eastAsia"/>
-                <w:bCs/>
-                <w:kern w:val="2"/>
-              </w:rPr>
-              <w:t>. Android平台开发之旅[M]. 北京：机械工业出版社，2010</w:t>
+            <w:r>
+              <w:rPr>
+                <w:rFonts w:ascii="宋体" w:hAnsi="宋体" w:cstheme="majorEastAsia" w:hint="eastAsia"/>
+                <w:bCs/>
+                <w:kern w:val="2"/>
+              </w:rPr>
+              <w:t>汪永松. Android平台开发之旅[M]. 北京：机械工业出版社，2010</w:t>
             </w:r>
             <w:r>
               <w:rPr>
@@ -1488,36 +1827,18 @@
               <w:shd w:val="clear" w:color="auto" w:fill="FFFFFF"/>
               <w:ind w:firstLineChars="200" w:firstLine="480"/>
               <w:rPr>
-                <w:rFonts w:ascii="宋体" w:hAnsi="宋体" w:cstheme="majorEastAsia" w:hint="eastAsia"/>
-                <w:bCs/>
-                <w:kern w:val="2"/>
-              </w:rPr>
-            </w:pPr>
-            <w:r>
-              <w:rPr>
                 <w:rFonts w:ascii="宋体" w:hAnsi="宋体" w:cstheme="majorEastAsia"/>
                 <w:bCs/>
                 <w:kern w:val="2"/>
               </w:rPr>
-              <w:t xml:space="preserve">[8] </w:t>
-            </w:r>
-            <w:proofErr w:type="spellStart"/>
+            </w:pPr>
             <w:r>
               <w:rPr>
                 <w:rFonts w:ascii="宋体" w:hAnsi="宋体" w:cstheme="majorEastAsia"/>
                 <w:bCs/>
                 <w:kern w:val="2"/>
               </w:rPr>
-              <w:t>JamesGoodwill</w:t>
-            </w:r>
-            <w:proofErr w:type="spellEnd"/>
-            <w:r>
-              <w:rPr>
-                <w:rFonts w:ascii="宋体" w:hAnsi="宋体" w:cstheme="majorEastAsia"/>
-                <w:bCs/>
-                <w:kern w:val="2"/>
-              </w:rPr>
-              <w:t>. Mastering Java Struts[M]. Wiley, 2002(6): 43-44;</w:t>
+              <w:t>[8] JamesGoodwill. Mastering Java Struts[M]. Wiley, 2002(6): 43-44;</w:t>
             </w:r>
           </w:p>
           <w:p>
@@ -1556,7 +1877,7 @@
               <w:shd w:val="clear" w:color="auto" w:fill="FFFFFF"/>
               <w:ind w:firstLineChars="300" w:firstLine="720"/>
               <w:rPr>
-                <w:rFonts w:ascii="宋体" w:hAnsi="宋体" w:cstheme="majorEastAsia" w:hint="eastAsia"/>
+                <w:rFonts w:ascii="宋体" w:hAnsi="宋体" w:cstheme="majorEastAsia"/>
                 <w:bCs/>
                 <w:kern w:val="2"/>
               </w:rPr>
@@ -1585,7 +1906,7 @@
               <w:shd w:val="clear" w:color="auto" w:fill="FFFFFF"/>
               <w:ind w:firstLineChars="200" w:firstLine="480"/>
               <w:rPr>
-                <w:rFonts w:ascii="宋体" w:hAnsi="宋体" w:cstheme="majorEastAsia" w:hint="eastAsia"/>
+                <w:rFonts w:ascii="宋体" w:hAnsi="宋体" w:cstheme="majorEastAsia"/>
                 <w:bCs/>
                 <w:kern w:val="2"/>
               </w:rPr>
@@ -1628,26 +1949,14 @@
               </w:rPr>
               <w:t xml:space="preserve">Beginning Android 2 </w:t>
             </w:r>
-            <w:proofErr w:type="spellStart"/>
-            <w:proofErr w:type="gramStart"/>
             <w:r>
               <w:rPr>
                 <w:rFonts w:ascii="宋体" w:hAnsi="宋体"/>
                 <w:color w:val="111111"/>
                 <w:shd w:val="clear" w:color="auto" w:fill="FFFFFF"/>
               </w:rPr>
-              <w:t>Apress</w:t>
-            </w:r>
-            <w:proofErr w:type="spellEnd"/>
-            <w:r>
-              <w:rPr>
-                <w:rFonts w:ascii="宋体" w:hAnsi="宋体"/>
-                <w:color w:val="111111"/>
-                <w:shd w:val="clear" w:color="auto" w:fill="FFFFFF"/>
-              </w:rPr>
-              <w:t xml:space="preserve">  2010</w:t>
-            </w:r>
-            <w:proofErr w:type="gramEnd"/>
+              <w:t>Apress  2010</w:t>
+            </w:r>
           </w:p>
           <w:p>
             <w:pPr>
@@ -1656,7 +1965,7 @@
               <w:shd w:val="clear" w:color="auto" w:fill="FFFFFF"/>
               <w:ind w:firstLineChars="200" w:firstLine="480"/>
               <w:rPr>
-                <w:rFonts w:ascii="宋体" w:hAnsi="宋体" w:cstheme="majorEastAsia" w:hint="eastAsia"/>
+                <w:rFonts w:ascii="宋体" w:hAnsi="宋体" w:cstheme="majorEastAsia"/>
                 <w:bCs/>
                 <w:kern w:val="2"/>
               </w:rPr>
@@ -1709,7 +2018,7 @@
               <w:shd w:val="clear" w:color="auto" w:fill="FFFFFF"/>
               <w:ind w:firstLineChars="200" w:firstLine="480"/>
               <w:rPr>
-                <w:rFonts w:ascii="宋体" w:hAnsi="宋体" w:cstheme="majorEastAsia" w:hint="eastAsia"/>
+                <w:rFonts w:ascii="宋体" w:hAnsi="宋体" w:cstheme="majorEastAsia"/>
                 <w:bCs/>
                 <w:kern w:val="2"/>
               </w:rPr>
@@ -1746,7 +2055,7 @@
               <w:shd w:val="clear" w:color="auto" w:fill="FFFFFF"/>
               <w:ind w:firstLineChars="200" w:firstLine="480"/>
               <w:rPr>
-                <w:rFonts w:ascii="宋体" w:hAnsi="宋体" w:cstheme="majorEastAsia" w:hint="eastAsia"/>
+                <w:rFonts w:ascii="宋体" w:hAnsi="宋体" w:cstheme="majorEastAsia"/>
                 <w:bCs/>
                 <w:kern w:val="2"/>
               </w:rPr>
@@ -1783,7 +2092,7 @@
               <w:shd w:val="clear" w:color="auto" w:fill="FFFFFF"/>
               <w:ind w:firstLineChars="200" w:firstLine="480"/>
               <w:rPr>
-                <w:rFonts w:ascii="宋体" w:hAnsi="宋体" w:cstheme="majorEastAsia" w:hint="eastAsia"/>
+                <w:rFonts w:ascii="宋体" w:hAnsi="宋体" w:cstheme="majorEastAsia"/>
                 <w:bCs/>
                 <w:kern w:val="2"/>
               </w:rPr>
@@ -1849,7 +2158,7 @@
               <w:shd w:val="clear" w:color="auto" w:fill="FFFFFF"/>
               <w:ind w:firstLineChars="300" w:firstLine="720"/>
               <w:rPr>
-                <w:rFonts w:ascii="宋体" w:hAnsi="宋体" w:cstheme="majorEastAsia" w:hint="eastAsia"/>
+                <w:rFonts w:ascii="宋体" w:hAnsi="宋体" w:cstheme="majorEastAsia"/>
                 <w:bCs/>
                 <w:kern w:val="2"/>
               </w:rPr>
@@ -1878,7 +2187,7 @@
               <w:shd w:val="clear" w:color="auto" w:fill="FFFFFF"/>
               <w:ind w:firstLineChars="200" w:firstLine="480"/>
               <w:rPr>
-                <w:rFonts w:ascii="宋体" w:hAnsi="宋体" w:cstheme="majorEastAsia" w:hint="eastAsia"/>
+                <w:rFonts w:ascii="宋体" w:hAnsi="宋体" w:cstheme="majorEastAsia"/>
                 <w:bCs/>
                 <w:kern w:val="2"/>
               </w:rPr>
@@ -1931,7 +2240,7 @@
               <w:shd w:val="clear" w:color="auto" w:fill="FFFFFF"/>
               <w:ind w:firstLineChars="200" w:firstLine="480"/>
               <w:rPr>
-                <w:rFonts w:ascii="宋体" w:hAnsi="宋体" w:cstheme="majorEastAsia" w:hint="eastAsia"/>
+                <w:rFonts w:ascii="宋体" w:hAnsi="宋体" w:cstheme="majorEastAsia"/>
                 <w:bCs/>
                 <w:kern w:val="2"/>
               </w:rPr>
@@ -1950,25 +2259,7 @@
                 <w:bCs/>
                 <w:kern w:val="2"/>
               </w:rPr>
-              <w:t>张玉清 王凯 杨欢 方</w:t>
-            </w:r>
-            <w:proofErr w:type="gramStart"/>
-            <w:r>
-              <w:rPr>
-                <w:rFonts w:ascii="宋体" w:hAnsi="宋体" w:cstheme="majorEastAsia" w:hint="eastAsia"/>
-                <w:bCs/>
-                <w:kern w:val="2"/>
-              </w:rPr>
-              <w:t>喆</w:t>
-            </w:r>
-            <w:proofErr w:type="gramEnd"/>
-            <w:r>
-              <w:rPr>
-                <w:rFonts w:ascii="宋体" w:hAnsi="宋体" w:cstheme="majorEastAsia" w:hint="eastAsia"/>
-                <w:bCs/>
-                <w:kern w:val="2"/>
-              </w:rPr>
-              <w:t>君 王志强 曹琛。 计算机研究与发展 2014</w:t>
+              <w:t>张玉清 王凯 杨欢 方喆君 王志强 曹琛。 计算机研究与发展 2014</w:t>
             </w:r>
             <w:r>
               <w:rPr>
@@ -2050,65 +2341,23 @@
                 <w:bCs/>
                 <w:kern w:val="2"/>
               </w:rPr>
-              <w:t>[</w:t>
-            </w:r>
-            <w:proofErr w:type="gramStart"/>
+              <w:t>[19]Bai Y F, School G A. Design and Implementation of Android Music Player[J]. Computer</w:t>
+            </w:r>
+            <w:r>
+              <w:rPr>
+                <w:rFonts w:ascii="宋体" w:hAnsi="宋体" w:cstheme="majorEastAsia" w:hint="eastAsia"/>
+                <w:bCs/>
+                <w:kern w:val="2"/>
+              </w:rPr>
+              <w:t xml:space="preserve"> </w:t>
+            </w:r>
             <w:r>
               <w:rPr>
                 <w:rFonts w:ascii="宋体" w:hAnsi="宋体" w:cstheme="majorEastAsia"/>
                 <w:bCs/>
                 <w:kern w:val="2"/>
               </w:rPr>
-              <w:t>19]</w:t>
-            </w:r>
-            <w:r>
-              <w:rPr>
-                <w:rFonts w:ascii="宋体" w:hAnsi="宋体" w:cstheme="majorEastAsia"/>
-                <w:bCs/>
-                <w:kern w:val="2"/>
-              </w:rPr>
-              <w:t>Bai</w:t>
-            </w:r>
-            <w:proofErr w:type="gramEnd"/>
-            <w:r>
-              <w:rPr>
-                <w:rFonts w:ascii="宋体" w:hAnsi="宋体" w:cstheme="majorEastAsia"/>
-                <w:bCs/>
-                <w:kern w:val="2"/>
-              </w:rPr>
-              <w:t xml:space="preserve"> Y F, School G A. Design and Implementation of An</w:t>
-            </w:r>
-            <w:r>
-              <w:rPr>
-                <w:rFonts w:ascii="宋体" w:hAnsi="宋体" w:cstheme="majorEastAsia"/>
-                <w:bCs/>
-                <w:kern w:val="2"/>
-              </w:rPr>
-              <w:t>droid Music Player[J]. Computer</w:t>
-            </w:r>
-            <w:r>
-              <w:rPr>
-                <w:rFonts w:ascii="宋体" w:hAnsi="宋体" w:cstheme="majorEastAsia" w:hint="eastAsia"/>
-                <w:bCs/>
-                <w:kern w:val="2"/>
-              </w:rPr>
-              <w:t xml:space="preserve"> </w:t>
-            </w:r>
-            <w:r>
-              <w:rPr>
-                <w:rFonts w:ascii="宋体" w:hAnsi="宋体" w:cstheme="majorEastAsia"/>
-                <w:bCs/>
-                <w:kern w:val="2"/>
-              </w:rPr>
-              <w:t>Know</w:t>
-            </w:r>
-            <w:r>
-              <w:rPr>
-                <w:rFonts w:ascii="宋体" w:hAnsi="宋体" w:cstheme="majorEastAsia"/>
-                <w:bCs/>
-                <w:kern w:val="2"/>
-              </w:rPr>
-              <w:t>ledge &amp; Technology, 2013(4):4-7;</w:t>
+              <w:t>Knowledge &amp; Technology, 2013(4):4-7;</w:t>
             </w:r>
           </w:p>
           <w:p>
@@ -2129,31 +2378,21 @@
                 <w:bCs/>
                 <w:kern w:val="2"/>
               </w:rPr>
-              <w:t>[</w:t>
-            </w:r>
-            <w:proofErr w:type="gramStart"/>
+              <w:t>[20]</w:t>
+            </w:r>
+            <w:r>
+              <w:rPr>
+                <w:rFonts w:ascii="宋体" w:hAnsi="宋体"/>
+              </w:rPr>
+              <w:t xml:space="preserve">Reto Meier </w:t>
+            </w:r>
             <w:r>
               <w:rPr>
                 <w:rFonts w:ascii="宋体" w:hAnsi="宋体" w:cstheme="majorEastAsia"/>
                 <w:bCs/>
                 <w:kern w:val="2"/>
               </w:rPr>
-              <w:t>20]</w:t>
-            </w:r>
-            <w:proofErr w:type="spellStart"/>
-            <w:r>
-              <w:rPr>
-                <w:rFonts w:ascii="宋体" w:hAnsi="宋体"/>
-              </w:rPr>
-              <w:t>Reto</w:t>
-            </w:r>
-            <w:proofErr w:type="spellEnd"/>
-            <w:proofErr w:type="gramEnd"/>
-            <w:r>
-              <w:rPr>
-                <w:rFonts w:ascii="宋体" w:hAnsi="宋体"/>
-              </w:rPr>
-              <w:t xml:space="preserve"> Meier </w:t>
+              <w:t>Professional Android Application Development</w:t>
             </w:r>
             <w:r>
               <w:rPr>
@@ -2161,17 +2400,8 @@
                 <w:bCs/>
                 <w:kern w:val="2"/>
               </w:rPr>
-              <w:t>Professional Android Application Development</w:t>
-            </w:r>
-            <w:r>
-              <w:rPr>
-                <w:rFonts w:ascii="宋体" w:hAnsi="宋体" w:cstheme="majorEastAsia"/>
-                <w:bCs/>
-                <w:kern w:val="2"/>
-              </w:rPr>
               <w:t xml:space="preserve"> </w:t>
             </w:r>
-            <w:proofErr w:type="spellStart"/>
             <w:r>
               <w:rPr>
                 <w:rFonts w:ascii="宋体" w:hAnsi="宋体"/>
@@ -2182,7 +2412,6 @@
               </w:rPr>
               <w:t>Wrox</w:t>
             </w:r>
-            <w:proofErr w:type="spellEnd"/>
             <w:r>
               <w:rPr>
                 <w:rFonts w:ascii="宋体" w:hAnsi="宋体" w:cstheme="majorEastAsia"/>
@@ -2201,17 +2430,6 @@
               </w:rPr>
               <w:t>2008</w:t>
             </w:r>
-          </w:p>
-          <w:p>
-            <w:pPr>
-              <w:widowControl/>
-              <w:rPr>
-                <w:rFonts w:ascii="宋体" w:hAnsi="宋体"/>
-                <w:color w:val="333333"/>
-                <w:kern w:val="0"/>
-                <w:szCs w:val="21"/>
-              </w:rPr>
-            </w:pPr>
           </w:p>
         </w:tc>
       </w:tr>
@@ -2287,21 +2505,7 @@
               <w:rPr>
                 <w:shd w:val="clear" w:color="auto" w:fill="FFFFFF"/>
               </w:rPr>
-              <w:t>本课题是基于Android设计的一个本地视频音乐播放器，使用的技术涉及到xUtils3，Glide、EventBus3、Picasso、</w:t>
-            </w:r>
-            <w:proofErr w:type="spellStart"/>
-            <w:r>
-              <w:rPr>
-                <w:shd w:val="clear" w:color="auto" w:fill="FFFFFF"/>
-              </w:rPr>
-              <w:t>ImageLoader</w:t>
-            </w:r>
-            <w:proofErr w:type="spellEnd"/>
-            <w:r>
-              <w:rPr>
-                <w:shd w:val="clear" w:color="auto" w:fill="FFFFFF"/>
-              </w:rPr>
-              <w:t>等技术。本系统功能包括：本地视频模块：自动扫描本地视频、播放、快进、搜索、亮度调节、点击事件、自动播放下一个，视频解码等</w:t>
+              <w:t>本课题是基于Android设计的一个本地视频音乐播放器，使用的技术涉及到xUtils3，Glide、EventBus3、Picasso、ImageLoader等技术。本系统功能包括：本地视频模块：自动扫描本地视频、播放、快进、搜索、亮度调节、点击事件、自动播放下一个，视频解码等</w:t>
             </w:r>
             <w:r>
               <w:rPr>
@@ -2413,6 +2617,33 @@
               </w:rPr>
               <w:t>。</w:t>
             </w:r>
+          </w:p>
+          <w:p>
+            <w:pPr>
+              <w:rPr>
+                <w:rFonts w:ascii="宋体" w:hAnsi="宋体"/>
+                <w:sz w:val="24"/>
+              </w:rPr>
+            </w:pPr>
+          </w:p>
+          <w:p>
+            <w:pPr>
+              <w:rPr>
+                <w:rFonts w:ascii="宋体" w:hAnsi="宋体"/>
+                <w:sz w:val="24"/>
+              </w:rPr>
+            </w:pPr>
+          </w:p>
+          <w:p>
+            <w:pPr>
+              <w:tabs>
+                <w:tab w:val="left" w:pos="5622"/>
+              </w:tabs>
+              <w:rPr>
+                <w:rFonts w:ascii="宋体" w:hAnsi="宋体"/>
+                <w:sz w:val="24"/>
+              </w:rPr>
+            </w:pPr>
           </w:p>
         </w:tc>
       </w:tr>
@@ -2555,23 +2786,7 @@
                 <w:rFonts w:ascii="宋体" w:hAnsi="宋体" w:hint="eastAsia"/>
                 <w:sz w:val="24"/>
               </w:rPr>
-              <w:t>3.查看网上</w:t>
-            </w:r>
-            <w:proofErr w:type="gramStart"/>
-            <w:r>
-              <w:rPr>
-                <w:rFonts w:ascii="宋体" w:hAnsi="宋体" w:hint="eastAsia"/>
-                <w:sz w:val="24"/>
-              </w:rPr>
-              <w:t>相关案列以及</w:t>
-            </w:r>
-            <w:proofErr w:type="gramEnd"/>
-            <w:r>
-              <w:rPr>
-                <w:rFonts w:ascii="宋体" w:hAnsi="宋体" w:hint="eastAsia"/>
-                <w:sz w:val="24"/>
-              </w:rPr>
-              <w:t>一些开源项目，学习相关知识</w:t>
+              <w:t>3.查看网上相关案列以及一些开源项目，学习相关知识</w:t>
             </w:r>
             <w:r>
               <w:rPr>
@@ -2818,23 +3033,13 @@
               <w:tab/>
               <w:t xml:space="preserve">快速进入主页面，会实例化多个页面: </w:t>
             </w:r>
-            <w:proofErr w:type="gramStart"/>
-            <w:r>
-              <w:rPr>
-                <w:rFonts w:ascii="宋体" w:hAnsi="宋体" w:hint="eastAsia"/>
-                <w:bCs/>
-                <w:sz w:val="24"/>
-              </w:rPr>
-              <w:t>设置单例模式</w:t>
-            </w:r>
-            <w:proofErr w:type="gramEnd"/>
-            <w:r>
-              <w:rPr>
-                <w:rFonts w:ascii="宋体" w:hAnsi="宋体" w:hint="eastAsia"/>
-                <w:bCs/>
-                <w:sz w:val="24"/>
-              </w:rPr>
-              <w:t>，</w:t>
+            <w:r>
+              <w:rPr>
+                <w:rFonts w:ascii="宋体" w:hAnsi="宋体" w:hint="eastAsia"/>
+                <w:bCs/>
+                <w:sz w:val="24"/>
+              </w:rPr>
+              <w:t>设置单例模式，</w:t>
             </w:r>
             <w:r>
               <w:rPr>
@@ -2898,25 +3103,7 @@
                 <w:sz w:val="24"/>
               </w:rPr>
               <w:tab/>
-              <w:t>自定义</w:t>
-            </w:r>
-            <w:proofErr w:type="spellStart"/>
-            <w:r>
-              <w:rPr>
-                <w:rFonts w:ascii="宋体" w:hAnsi="宋体" w:hint="eastAsia"/>
-                <w:bCs/>
-                <w:sz w:val="24"/>
-              </w:rPr>
-              <w:t>RadioButton</w:t>
-            </w:r>
-            <w:proofErr w:type="spellEnd"/>
-            <w:r>
-              <w:rPr>
-                <w:rFonts w:ascii="宋体" w:hAnsi="宋体" w:hint="eastAsia"/>
-                <w:bCs/>
-                <w:sz w:val="24"/>
-              </w:rPr>
-              <w:t>.</w:t>
+              <w:t>自定义RadioButton.</w:t>
             </w:r>
           </w:p>
           <w:p>
@@ -3001,25 +3188,7 @@
                 <w:sz w:val="24"/>
               </w:rPr>
               <w:tab/>
-              <w:t xml:space="preserve">写一个公共的页面 </w:t>
-            </w:r>
-            <w:proofErr w:type="spellStart"/>
-            <w:r>
-              <w:rPr>
-                <w:rFonts w:ascii="宋体" w:hAnsi="宋体" w:hint="eastAsia"/>
-                <w:bCs/>
-                <w:sz w:val="24"/>
-              </w:rPr>
-              <w:t>BasePager</w:t>
-            </w:r>
-            <w:proofErr w:type="spellEnd"/>
-            <w:r>
-              <w:rPr>
-                <w:rFonts w:ascii="宋体" w:hAnsi="宋体" w:hint="eastAsia"/>
-                <w:bCs/>
-                <w:sz w:val="24"/>
-              </w:rPr>
-              <w:t>.</w:t>
+              <w:t>写一个公共的页面 BasePager.</w:t>
             </w:r>
           </w:p>
           <w:p>
@@ -3096,33 +3265,13 @@
               </w:rPr>
               <w:t xml:space="preserve">10. </w:t>
             </w:r>
-            <w:proofErr w:type="gramStart"/>
-            <w:r>
-              <w:rPr>
-                <w:rFonts w:ascii="宋体" w:hAnsi="宋体" w:hint="eastAsia"/>
-                <w:bCs/>
-                <w:sz w:val="24"/>
-              </w:rPr>
-              <w:t>设置设置</w:t>
-            </w:r>
-            <w:proofErr w:type="spellStart"/>
-            <w:proofErr w:type="gramEnd"/>
-            <w:r>
-              <w:rPr>
-                <w:rFonts w:ascii="宋体" w:hAnsi="宋体" w:hint="eastAsia"/>
-                <w:bCs/>
-                <w:sz w:val="24"/>
-              </w:rPr>
-              <w:t>RadioGroup</w:t>
-            </w:r>
-            <w:proofErr w:type="spellEnd"/>
-            <w:r>
-              <w:rPr>
-                <w:rFonts w:ascii="宋体" w:hAnsi="宋体" w:hint="eastAsia"/>
-                <w:bCs/>
-                <w:sz w:val="24"/>
-              </w:rPr>
-              <w:t>的监听.</w:t>
+            <w:r>
+              <w:rPr>
+                <w:rFonts w:ascii="宋体" w:hAnsi="宋体" w:hint="eastAsia"/>
+                <w:bCs/>
+                <w:sz w:val="24"/>
+              </w:rPr>
+              <w:t>设置设置RadioGroup的监听.</w:t>
             </w:r>
           </w:p>
           <w:p>
@@ -3157,25 +3306,7 @@
                 <w:bCs/>
                 <w:sz w:val="24"/>
               </w:rPr>
-              <w:t xml:space="preserve">根据 </w:t>
-            </w:r>
-            <w:proofErr w:type="spellStart"/>
-            <w:r>
-              <w:rPr>
-                <w:rFonts w:ascii="宋体" w:hAnsi="宋体" w:hint="eastAsia"/>
-                <w:bCs/>
-                <w:sz w:val="24"/>
-              </w:rPr>
-              <w:t>RadioGroup</w:t>
-            </w:r>
-            <w:proofErr w:type="spellEnd"/>
-            <w:r>
-              <w:rPr>
-                <w:rFonts w:ascii="宋体" w:hAnsi="宋体" w:hint="eastAsia"/>
-                <w:bCs/>
-                <w:sz w:val="24"/>
-              </w:rPr>
-              <w:t xml:space="preserve"> 的监听切换不同的页面.</w:t>
+              <w:t>根据 RadioGroup 的监听切换不同的页面.</w:t>
             </w:r>
           </w:p>
           <w:p>
@@ -3239,55 +3370,593 @@
               </w:rPr>
               <w:t xml:space="preserve"> </w:t>
             </w:r>
-            <w:proofErr w:type="spellStart"/>
-            <w:r>
-              <w:rPr>
-                <w:rFonts w:ascii="宋体" w:hAnsi="宋体" w:hint="eastAsia"/>
-                <w:bCs/>
-                <w:sz w:val="24"/>
-              </w:rPr>
-              <w:t>VideoView</w:t>
-            </w:r>
-            <w:proofErr w:type="spellEnd"/>
-            <w:r>
-              <w:rPr>
-                <w:rFonts w:ascii="宋体" w:hAnsi="宋体" w:hint="eastAsia"/>
-                <w:bCs/>
-                <w:sz w:val="24"/>
-              </w:rPr>
-              <w:t xml:space="preserve"> ，封装 </w:t>
-            </w:r>
-            <w:proofErr w:type="spellStart"/>
-            <w:r>
-              <w:rPr>
-                <w:rFonts w:ascii="宋体" w:hAnsi="宋体" w:hint="eastAsia"/>
-                <w:bCs/>
-                <w:sz w:val="24"/>
-              </w:rPr>
-              <w:t>MediaPlayer</w:t>
-            </w:r>
-            <w:proofErr w:type="spellEnd"/>
-            <w:r>
-              <w:rPr>
-                <w:rFonts w:ascii="宋体" w:hAnsi="宋体" w:hint="eastAsia"/>
-                <w:bCs/>
-                <w:sz w:val="24"/>
-              </w:rPr>
-              <w:t xml:space="preserve"> 继承 </w:t>
-            </w:r>
-            <w:proofErr w:type="spellStart"/>
-            <w:r>
-              <w:rPr>
-                <w:rFonts w:ascii="宋体" w:hAnsi="宋体" w:hint="eastAsia"/>
-                <w:bCs/>
-                <w:sz w:val="24"/>
-              </w:rPr>
-              <w:t>SurfaceView</w:t>
-            </w:r>
-            <w:proofErr w:type="spellEnd"/>
-            <w:r>
-              <w:rPr>
-                <w:rFonts w:ascii="宋体" w:hAnsi="宋体" w:hint="eastAsia"/>
+            <w:r>
+              <w:rPr>
+                <w:rFonts w:ascii="宋体" w:hAnsi="宋体" w:hint="eastAsia"/>
+                <w:bCs/>
+                <w:sz w:val="24"/>
+              </w:rPr>
+              <w:t>VideoView ，封装 MediaPlayer 继承 SurfaceView.</w:t>
+            </w:r>
+          </w:p>
+          <w:p>
+            <w:pPr>
+              <w:spacing w:line="440" w:lineRule="exact"/>
+              <w:ind w:firstLineChars="200" w:firstLine="480"/>
+              <w:rPr>
+                <w:rFonts w:ascii="宋体" w:hAnsi="宋体"/>
+                <w:bCs/>
+                <w:sz w:val="24"/>
+              </w:rPr>
+            </w:pPr>
+            <w:r>
+              <w:rPr>
+                <w:rFonts w:ascii="宋体" w:hAnsi="宋体" w:hint="eastAsia"/>
+                <w:bCs/>
+                <w:sz w:val="24"/>
+              </w:rPr>
+              <w:t>14.</w:t>
+            </w:r>
+            <w:r>
+              <w:rPr>
+                <w:rFonts w:ascii="宋体" w:hAnsi="宋体"/>
+                <w:bCs/>
+                <w:sz w:val="24"/>
+              </w:rPr>
+              <w:t xml:space="preserve"> </w:t>
+            </w:r>
+            <w:r>
+              <w:rPr>
+                <w:rFonts w:ascii="宋体" w:hAnsi="宋体" w:hint="eastAsia"/>
+                <w:bCs/>
+                <w:sz w:val="24"/>
+              </w:rPr>
+              <w:t>视频的播放完成的监听，播放出错等监听.</w:t>
+            </w:r>
+          </w:p>
+          <w:p>
+            <w:pPr>
+              <w:spacing w:line="440" w:lineRule="exact"/>
+              <w:ind w:firstLineChars="200" w:firstLine="480"/>
+              <w:rPr>
+                <w:rFonts w:ascii="宋体" w:hAnsi="宋体"/>
+                <w:bCs/>
+                <w:sz w:val="24"/>
+              </w:rPr>
+            </w:pPr>
+            <w:r>
+              <w:rPr>
+                <w:rFonts w:ascii="宋体" w:hAnsi="宋体" w:hint="eastAsia"/>
+                <w:bCs/>
+                <w:sz w:val="24"/>
+              </w:rPr>
+              <w:t>15.</w:t>
+            </w:r>
+            <w:r>
+              <w:rPr>
+                <w:rFonts w:ascii="宋体" w:hAnsi="宋体"/>
+                <w:bCs/>
+                <w:sz w:val="24"/>
+              </w:rPr>
+              <w:t xml:space="preserve"> </w:t>
+            </w:r>
+            <w:r>
+              <w:rPr>
+                <w:rFonts w:ascii="宋体" w:hAnsi="宋体" w:hint="eastAsia"/>
+                <w:bCs/>
+                <w:sz w:val="24"/>
+              </w:rPr>
+              <w:t>自定义 VideoView 视频视频全屏和默认值设定.</w:t>
+            </w:r>
+          </w:p>
+          <w:p>
+            <w:pPr>
+              <w:spacing w:line="440" w:lineRule="exact"/>
+              <w:ind w:firstLineChars="200" w:firstLine="480"/>
+              <w:rPr>
+                <w:rFonts w:ascii="宋体" w:hAnsi="宋体"/>
+                <w:bCs/>
+                <w:sz w:val="24"/>
+              </w:rPr>
+            </w:pPr>
+            <w:r>
+              <w:rPr>
+                <w:rFonts w:ascii="宋体" w:hAnsi="宋体" w:hint="eastAsia"/>
+                <w:bCs/>
+                <w:sz w:val="24"/>
+              </w:rPr>
+              <w:t>16.</w:t>
+            </w:r>
+            <w:r>
+              <w:rPr>
+                <w:rFonts w:ascii="宋体" w:hAnsi="宋体"/>
+                <w:bCs/>
+                <w:sz w:val="24"/>
+              </w:rPr>
+              <w:t xml:space="preserve"> </w:t>
+            </w:r>
+            <w:r>
+              <w:rPr>
+                <w:rFonts w:ascii="宋体" w:hAnsi="宋体" w:hint="eastAsia"/>
+                <w:bCs/>
+                <w:sz w:val="24"/>
+              </w:rPr>
+              <w:t>手势识别器，双击，单击，长按，n 秒自动隐藏控制面板.</w:t>
+            </w:r>
+          </w:p>
+          <w:p>
+            <w:pPr>
+              <w:spacing w:line="440" w:lineRule="exact"/>
+              <w:ind w:firstLineChars="200" w:firstLine="480"/>
+              <w:rPr>
+                <w:rFonts w:ascii="宋体" w:hAnsi="宋体"/>
+                <w:bCs/>
+                <w:sz w:val="24"/>
+              </w:rPr>
+            </w:pPr>
+            <w:r>
+              <w:rPr>
+                <w:rFonts w:ascii="宋体" w:hAnsi="宋体" w:hint="eastAsia"/>
+                <w:bCs/>
+                <w:sz w:val="24"/>
+              </w:rPr>
+              <w:t>17.</w:t>
+            </w:r>
+            <w:r>
+              <w:rPr>
+                <w:rFonts w:ascii="宋体" w:hAnsi="宋体"/>
+                <w:bCs/>
+                <w:sz w:val="24"/>
+              </w:rPr>
+              <w:t xml:space="preserve"> </w:t>
+            </w:r>
+            <w:r>
+              <w:rPr>
+                <w:rFonts w:ascii="宋体" w:hAnsi="宋体" w:hint="eastAsia"/>
+                <w:bCs/>
+                <w:sz w:val="24"/>
+              </w:rPr>
+              <w:t>控制面板绘制.</w:t>
+            </w:r>
+          </w:p>
+          <w:p>
+            <w:pPr>
+              <w:spacing w:line="440" w:lineRule="exact"/>
+              <w:ind w:firstLineChars="200" w:firstLine="480"/>
+              <w:rPr>
+                <w:rFonts w:ascii="宋体" w:hAnsi="宋体"/>
+                <w:bCs/>
+                <w:sz w:val="24"/>
+              </w:rPr>
+            </w:pPr>
+            <w:r>
+              <w:rPr>
+                <w:rFonts w:ascii="宋体" w:hAnsi="宋体" w:hint="eastAsia"/>
+                <w:bCs/>
+                <w:sz w:val="24"/>
+              </w:rPr>
+              <w:t>18.</w:t>
+            </w:r>
+            <w:r>
+              <w:rPr>
+                <w:rFonts w:ascii="宋体" w:hAnsi="宋体"/>
+                <w:bCs/>
+                <w:sz w:val="24"/>
+              </w:rPr>
+              <w:t xml:space="preserve"> </w:t>
+            </w:r>
+            <w:r>
+              <w:rPr>
+                <w:rFonts w:ascii="宋体" w:hAnsi="宋体" w:hint="eastAsia"/>
+                <w:bCs/>
+                <w:sz w:val="24"/>
+              </w:rPr>
+              <w:t>屏幕横切换生命周期的屏蔽.</w:t>
+            </w:r>
+          </w:p>
+          <w:p>
+            <w:pPr>
+              <w:spacing w:line="440" w:lineRule="exact"/>
+              <w:ind w:firstLineChars="200" w:firstLine="480"/>
+              <w:rPr>
+                <w:rFonts w:ascii="宋体" w:hAnsi="宋体"/>
+                <w:bCs/>
+                <w:sz w:val="24"/>
+              </w:rPr>
+            </w:pPr>
+            <w:r>
+              <w:rPr>
+                <w:rFonts w:ascii="宋体" w:hAnsi="宋体" w:hint="eastAsia"/>
+                <w:bCs/>
+                <w:sz w:val="24"/>
+              </w:rPr>
+              <w:t>19.</w:t>
+            </w:r>
+            <w:r>
+              <w:rPr>
+                <w:rFonts w:ascii="宋体" w:hAnsi="宋体"/>
+                <w:bCs/>
+                <w:sz w:val="24"/>
+              </w:rPr>
+              <w:t xml:space="preserve"> </w:t>
+            </w:r>
+            <w:r>
+              <w:rPr>
+                <w:rFonts w:ascii="宋体" w:hAnsi="宋体" w:hint="eastAsia"/>
+                <w:bCs/>
+                <w:sz w:val="24"/>
+              </w:rPr>
+              <w:t>Activity的生命周期.</w:t>
+            </w:r>
+          </w:p>
+          <w:p>
+            <w:pPr>
+              <w:spacing w:line="440" w:lineRule="exact"/>
+              <w:ind w:firstLineChars="200" w:firstLine="480"/>
+              <w:rPr>
+                <w:rFonts w:ascii="宋体" w:hAnsi="宋体"/>
+                <w:bCs/>
+                <w:sz w:val="24"/>
+              </w:rPr>
+            </w:pPr>
+            <w:r>
+              <w:rPr>
+                <w:rFonts w:ascii="宋体" w:hAnsi="宋体"/>
+                <w:bCs/>
+                <w:sz w:val="24"/>
+              </w:rPr>
+              <w:t>20.</w:t>
+            </w:r>
+            <w:r>
+              <w:rPr>
+                <w:rFonts w:ascii="宋体" w:hAnsi="宋体"/>
+                <w:bCs/>
+                <w:sz w:val="24"/>
+              </w:rPr>
+              <w:t xml:space="preserve"> </w:t>
+            </w:r>
+            <w:r>
+              <w:rPr>
+                <w:rFonts w:ascii="宋体" w:hAnsi="宋体"/>
+                <w:bCs/>
+                <w:sz w:val="24"/>
+              </w:rPr>
+              <w:t>EventBus.</w:t>
+            </w:r>
+          </w:p>
+          <w:p>
+            <w:pPr>
+              <w:spacing w:line="440" w:lineRule="exact"/>
+              <w:ind w:firstLineChars="200" w:firstLine="480"/>
+              <w:rPr>
+                <w:rFonts w:ascii="宋体" w:hAnsi="宋体"/>
+                <w:bCs/>
+                <w:sz w:val="24"/>
+              </w:rPr>
+            </w:pPr>
+            <w:r>
+              <w:rPr>
+                <w:rFonts w:ascii="宋体" w:hAnsi="宋体" w:hint="eastAsia"/>
+                <w:bCs/>
+                <w:sz w:val="24"/>
+              </w:rPr>
+              <w:t>21.</w:t>
+            </w:r>
+            <w:r>
+              <w:rPr>
+                <w:rFonts w:ascii="宋体" w:hAnsi="宋体"/>
+                <w:bCs/>
+                <w:sz w:val="24"/>
+              </w:rPr>
+              <w:t xml:space="preserve"> </w:t>
+            </w:r>
+            <w:r>
+              <w:rPr>
+                <w:rFonts w:ascii="宋体" w:hAnsi="宋体" w:hint="eastAsia"/>
+                <w:bCs/>
+                <w:sz w:val="24"/>
+              </w:rPr>
+              <w:t>声音的调节.</w:t>
+            </w:r>
+          </w:p>
+          <w:p>
+            <w:pPr>
+              <w:spacing w:line="440" w:lineRule="exact"/>
+              <w:ind w:firstLineChars="200" w:firstLine="480"/>
+              <w:rPr>
+                <w:rFonts w:ascii="宋体" w:hAnsi="宋体"/>
+                <w:bCs/>
+                <w:sz w:val="24"/>
+              </w:rPr>
+            </w:pPr>
+            <w:r>
+              <w:rPr>
+                <w:rFonts w:ascii="宋体" w:hAnsi="宋体" w:hint="eastAsia"/>
+                <w:bCs/>
+                <w:sz w:val="24"/>
+              </w:rPr>
+              <w:t>22.</w:t>
+            </w:r>
+            <w:r>
+              <w:rPr>
+                <w:rFonts w:ascii="宋体" w:hAnsi="宋体"/>
+                <w:bCs/>
+                <w:sz w:val="24"/>
+              </w:rPr>
+              <w:t xml:space="preserve"> </w:t>
+            </w:r>
+            <w:r>
+              <w:rPr>
+                <w:rFonts w:ascii="宋体" w:hAnsi="宋体" w:hint="eastAsia"/>
+                <w:bCs/>
+                <w:sz w:val="24"/>
+              </w:rPr>
+              <w:t>亮度的调节.</w:t>
+            </w:r>
+          </w:p>
+          <w:p>
+            <w:pPr>
+              <w:spacing w:line="440" w:lineRule="exact"/>
+              <w:ind w:firstLineChars="200" w:firstLine="480"/>
+              <w:rPr>
+                <w:rFonts w:ascii="宋体" w:hAnsi="宋体"/>
+                <w:bCs/>
+                <w:sz w:val="24"/>
+              </w:rPr>
+            </w:pPr>
+            <w:r>
+              <w:rPr>
+                <w:rFonts w:ascii="宋体" w:hAnsi="宋体" w:hint="eastAsia"/>
+                <w:bCs/>
+                <w:sz w:val="24"/>
+              </w:rPr>
+              <w:t>23.</w:t>
+            </w:r>
+            <w:r>
+              <w:rPr>
+                <w:rFonts w:ascii="宋体" w:hAnsi="宋体"/>
+                <w:bCs/>
+                <w:sz w:val="24"/>
+              </w:rPr>
+              <w:t xml:space="preserve"> </w:t>
+            </w:r>
+            <w:r>
+              <w:rPr>
+                <w:rFonts w:ascii="宋体" w:hAnsi="宋体" w:hint="eastAsia"/>
+                <w:bCs/>
+                <w:sz w:val="24"/>
+              </w:rPr>
+              <w:t>滑动屏幕改变声音和亮度.</w:t>
+            </w:r>
+          </w:p>
+          <w:p>
+            <w:pPr>
+              <w:spacing w:line="440" w:lineRule="exact"/>
+              <w:ind w:firstLineChars="200" w:firstLine="480"/>
+              <w:rPr>
+                <w:rFonts w:ascii="宋体" w:hAnsi="宋体"/>
+                <w:bCs/>
+                <w:sz w:val="24"/>
+              </w:rPr>
+            </w:pPr>
+            <w:r>
+              <w:rPr>
+                <w:rFonts w:ascii="宋体" w:hAnsi="宋体" w:hint="eastAsia"/>
+                <w:bCs/>
+                <w:sz w:val="24"/>
+              </w:rPr>
+              <w:t>24.</w:t>
+            </w:r>
+            <w:r>
+              <w:rPr>
+                <w:rFonts w:ascii="宋体" w:hAnsi="宋体"/>
+                <w:bCs/>
+                <w:sz w:val="24"/>
+              </w:rPr>
+              <w:t xml:space="preserve"> </w:t>
+            </w:r>
+            <w:r>
+              <w:rPr>
+                <w:rFonts w:ascii="宋体" w:hAnsi="宋体" w:hint="eastAsia"/>
+                <w:bCs/>
+                <w:sz w:val="24"/>
+              </w:rPr>
+              <w:t>视频进度的更新.</w:t>
+            </w:r>
+          </w:p>
+          <w:p>
+            <w:pPr>
+              <w:spacing w:line="440" w:lineRule="exact"/>
+              <w:ind w:firstLineChars="200" w:firstLine="480"/>
+              <w:rPr>
+                <w:rFonts w:ascii="宋体" w:hAnsi="宋体"/>
+                <w:bCs/>
+                <w:sz w:val="24"/>
+              </w:rPr>
+            </w:pPr>
+            <w:r>
+              <w:rPr>
+                <w:rFonts w:ascii="宋体" w:hAnsi="宋体" w:hint="eastAsia"/>
+                <w:bCs/>
+                <w:sz w:val="24"/>
+              </w:rPr>
+              <w:t>25.</w:t>
+            </w:r>
+            <w:r>
+              <w:rPr>
+                <w:rFonts w:ascii="宋体" w:hAnsi="宋体"/>
+                <w:bCs/>
+                <w:sz w:val="24"/>
+              </w:rPr>
+              <w:t xml:space="preserve"> </w:t>
+            </w:r>
+            <w:r>
+              <w:rPr>
+                <w:rFonts w:ascii="宋体" w:hAnsi="宋体" w:hint="eastAsia"/>
+                <w:bCs/>
+                <w:sz w:val="24"/>
+              </w:rPr>
+              <w:t>解码框架</w:t>
+            </w:r>
+            <w:r>
+              <w:rPr>
+                <w:rFonts w:ascii="宋体" w:hAnsi="宋体" w:hint="eastAsia"/>
+                <w:bCs/>
+                <w:sz w:val="24"/>
+              </w:rPr>
+              <w:t>研究</w:t>
+            </w:r>
+            <w:r>
+              <w:rPr>
+                <w:rFonts w:ascii="宋体" w:hAnsi="宋体" w:hint="eastAsia"/>
+                <w:bCs/>
+                <w:sz w:val="24"/>
+              </w:rPr>
+              <w:t>：ffmpeg ,VLC,Vitmaio.</w:t>
+            </w:r>
+          </w:p>
+          <w:p>
+            <w:pPr>
+              <w:spacing w:line="440" w:lineRule="exact"/>
+              <w:ind w:firstLineChars="200" w:firstLine="480"/>
+              <w:rPr>
+                <w:rFonts w:ascii="宋体" w:hAnsi="宋体"/>
+                <w:bCs/>
+                <w:sz w:val="24"/>
+              </w:rPr>
+            </w:pPr>
+            <w:r>
+              <w:rPr>
+                <w:rFonts w:ascii="宋体" w:hAnsi="宋体" w:hint="eastAsia"/>
+                <w:bCs/>
+                <w:sz w:val="24"/>
+              </w:rPr>
+              <w:t>26.</w:t>
+            </w:r>
+            <w:r>
+              <w:rPr>
+                <w:rFonts w:ascii="宋体" w:hAnsi="宋体"/>
+                <w:bCs/>
+                <w:sz w:val="24"/>
+              </w:rPr>
+              <w:t xml:space="preserve"> </w:t>
+            </w:r>
+            <w:r>
+              <w:rPr>
+                <w:rFonts w:ascii="宋体" w:hAnsi="宋体" w:hint="eastAsia"/>
+                <w:bCs/>
+                <w:sz w:val="24"/>
+              </w:rPr>
+              <w:t>Vitmiao的集成.</w:t>
+            </w:r>
+          </w:p>
+          <w:p>
+            <w:pPr>
+              <w:spacing w:line="440" w:lineRule="exact"/>
+              <w:ind w:firstLineChars="200" w:firstLine="480"/>
+              <w:rPr>
+                <w:rFonts w:ascii="宋体" w:hAnsi="宋体"/>
+                <w:bCs/>
+                <w:sz w:val="24"/>
+              </w:rPr>
+            </w:pPr>
+            <w:r>
+              <w:rPr>
+                <w:rFonts w:ascii="宋体" w:hAnsi="宋体" w:hint="eastAsia"/>
+                <w:bCs/>
+                <w:sz w:val="24"/>
+              </w:rPr>
+              <w:t>27.</w:t>
+            </w:r>
+            <w:r>
+              <w:rPr>
+                <w:rFonts w:ascii="宋体" w:hAnsi="宋体"/>
+                <w:bCs/>
+                <w:sz w:val="24"/>
+              </w:rPr>
+              <w:t xml:space="preserve"> </w:t>
+            </w:r>
+            <w:r>
+              <w:rPr>
+                <w:rFonts w:ascii="宋体" w:hAnsi="宋体" w:hint="eastAsia"/>
+                <w:bCs/>
+                <w:sz w:val="24"/>
+              </w:rPr>
+              <w:t>读取本地音乐.</w:t>
+            </w:r>
+          </w:p>
+          <w:p>
+            <w:pPr>
+              <w:spacing w:line="440" w:lineRule="exact"/>
+              <w:ind w:firstLineChars="200" w:firstLine="480"/>
+              <w:rPr>
+                <w:rFonts w:ascii="宋体" w:hAnsi="宋体"/>
+                <w:bCs/>
+                <w:sz w:val="24"/>
+              </w:rPr>
+            </w:pPr>
+            <w:r>
+              <w:rPr>
+                <w:rFonts w:ascii="宋体" w:hAnsi="宋体" w:hint="eastAsia"/>
+                <w:bCs/>
+                <w:sz w:val="24"/>
+              </w:rPr>
+              <w:t xml:space="preserve">28. </w:t>
+            </w:r>
+            <w:r>
+              <w:rPr>
+                <w:rFonts w:ascii="宋体" w:hAnsi="宋体" w:hint="eastAsia"/>
+                <w:bCs/>
+                <w:sz w:val="24"/>
+              </w:rPr>
+              <w:t>播放音乐-Service.</w:t>
+            </w:r>
+          </w:p>
+          <w:p>
+            <w:pPr>
+              <w:spacing w:line="440" w:lineRule="exact"/>
+              <w:ind w:firstLineChars="200" w:firstLine="480"/>
+              <w:rPr>
+                <w:rFonts w:ascii="宋体" w:hAnsi="宋体"/>
+                <w:bCs/>
+                <w:sz w:val="24"/>
+              </w:rPr>
+            </w:pPr>
+            <w:r>
+              <w:rPr>
+                <w:rFonts w:ascii="宋体" w:hAnsi="宋体"/>
+                <w:bCs/>
+                <w:sz w:val="24"/>
+              </w:rPr>
+              <w:t>29.</w:t>
+            </w:r>
+            <w:r>
+              <w:rPr>
+                <w:rFonts w:ascii="宋体" w:hAnsi="宋体"/>
+                <w:bCs/>
+                <w:sz w:val="24"/>
+              </w:rPr>
+              <w:t xml:space="preserve"> </w:t>
+            </w:r>
+            <w:r>
+              <w:rPr>
+                <w:rFonts w:ascii="宋体" w:hAnsi="宋体"/>
+                <w:bCs/>
+                <w:sz w:val="24"/>
+              </w:rPr>
+              <w:t>ServiceConnection</w:t>
+            </w:r>
+            <w:r>
+              <w:rPr>
+                <w:rFonts w:ascii="宋体" w:hAnsi="宋体" w:hint="eastAsia"/>
+                <w:bCs/>
+                <w:sz w:val="24"/>
+              </w:rPr>
+              <w:t>使用</w:t>
+            </w:r>
+            <w:r>
+              <w:rPr>
+                <w:rFonts w:ascii="宋体" w:hAnsi="宋体"/>
                 <w:bCs/>
                 <w:sz w:val="24"/>
               </w:rPr>
@@ -3310,7 +3979,7 @@
                 <w:bCs/>
                 <w:sz w:val="24"/>
               </w:rPr>
-              <w:t>14.</w:t>
+              <w:t>30.</w:t>
             </w:r>
             <w:r>
               <w:rPr>
@@ -3326,7 +3995,7 @@
                 <w:bCs/>
                 <w:sz w:val="24"/>
               </w:rPr>
-              <w:t>视频的播放完成的监听，播放出错等监听.</w:t>
+              <w:t>播放器歌曲.</w:t>
             </w:r>
           </w:p>
           <w:p>
@@ -3345,7 +4014,7 @@
                 <w:bCs/>
                 <w:sz w:val="24"/>
               </w:rPr>
-              <w:t>15.</w:t>
+              <w:t>31.</w:t>
             </w:r>
             <w:r>
               <w:rPr>
@@ -3361,43 +4030,69 @@
                 <w:bCs/>
                 <w:sz w:val="24"/>
               </w:rPr>
-              <w:t xml:space="preserve">自定义 </w:t>
-            </w:r>
-            <w:proofErr w:type="spellStart"/>
-            <w:r>
-              <w:rPr>
-                <w:rFonts w:ascii="宋体" w:hAnsi="宋体" w:hint="eastAsia"/>
-                <w:bCs/>
-                <w:sz w:val="24"/>
-              </w:rPr>
-              <w:t>VideoView</w:t>
-            </w:r>
-            <w:proofErr w:type="spellEnd"/>
-            <w:r>
-              <w:rPr>
-                <w:rFonts w:ascii="宋体" w:hAnsi="宋体" w:hint="eastAsia"/>
+              <w:t>上一首，下一首.</w:t>
+            </w:r>
+          </w:p>
+          <w:p>
+            <w:pPr>
+              <w:spacing w:line="440" w:lineRule="exact"/>
+              <w:ind w:firstLineChars="200" w:firstLine="480"/>
+              <w:rPr>
+                <w:rFonts w:ascii="宋体" w:hAnsi="宋体"/>
+                <w:bCs/>
+                <w:sz w:val="24"/>
+              </w:rPr>
+            </w:pPr>
+            <w:r>
+              <w:rPr>
+                <w:rFonts w:ascii="宋体" w:hAnsi="宋体" w:hint="eastAsia"/>
+                <w:bCs/>
+                <w:sz w:val="24"/>
+              </w:rPr>
+              <w:t xml:space="preserve">32. </w:t>
+            </w:r>
+            <w:r>
+              <w:rPr>
+                <w:rFonts w:ascii="宋体" w:hAnsi="宋体" w:hint="eastAsia"/>
+                <w:bCs/>
+                <w:sz w:val="24"/>
+              </w:rPr>
+              <w:t>设置播放模式.</w:t>
+            </w:r>
+          </w:p>
+          <w:p>
+            <w:pPr>
+              <w:spacing w:line="440" w:lineRule="exact"/>
+              <w:ind w:firstLineChars="200" w:firstLine="480"/>
+              <w:rPr>
+                <w:rFonts w:ascii="宋体" w:hAnsi="宋体"/>
+                <w:bCs/>
+                <w:sz w:val="24"/>
+              </w:rPr>
+            </w:pPr>
+            <w:r>
+              <w:rPr>
+                <w:rFonts w:ascii="宋体" w:hAnsi="宋体" w:hint="eastAsia"/>
+                <w:bCs/>
+                <w:sz w:val="24"/>
+              </w:rPr>
+              <w:t>33.</w:t>
+            </w:r>
+            <w:r>
+              <w:rPr>
+                <w:rFonts w:ascii="宋体" w:hAnsi="宋体"/>
                 <w:bCs/>
                 <w:sz w:val="24"/>
               </w:rPr>
               <w:t xml:space="preserve"> </w:t>
             </w:r>
-            <w:proofErr w:type="gramStart"/>
-            <w:r>
-              <w:rPr>
-                <w:rFonts w:ascii="宋体" w:hAnsi="宋体" w:hint="eastAsia"/>
-                <w:bCs/>
-                <w:sz w:val="24"/>
-              </w:rPr>
-              <w:t>视频视频</w:t>
-            </w:r>
-            <w:proofErr w:type="gramEnd"/>
-            <w:r>
-              <w:rPr>
-                <w:rFonts w:ascii="宋体" w:hAnsi="宋体" w:hint="eastAsia"/>
-                <w:bCs/>
-                <w:sz w:val="24"/>
-              </w:rPr>
-              <w:t>全屏和默认值设定.</w:t>
+            <w:r>
+              <w:rPr>
+                <w:rFonts w:ascii="宋体" w:hAnsi="宋体" w:hint="eastAsia"/>
+                <w:bCs/>
+                <w:sz w:val="24"/>
+              </w:rPr>
+              <w:t>通过广播获取当前播放歌曲的事件和名称.</w:t>
             </w:r>
           </w:p>
           <w:p>
@@ -3416,7 +4111,7 @@
                 <w:bCs/>
                 <w:sz w:val="24"/>
               </w:rPr>
-              <w:t>16.</w:t>
+              <w:t>34.</w:t>
             </w:r>
             <w:r>
               <w:rPr>
@@ -3432,7 +4127,7 @@
                 <w:bCs/>
                 <w:sz w:val="24"/>
               </w:rPr>
-              <w:t>手势识别器，双击，单击，长按，n 秒自动隐藏控制面板.</w:t>
+              <w:t>播放歌曲的进度更新.</w:t>
             </w:r>
           </w:p>
           <w:p>
@@ -3451,7 +4146,7 @@
                 <w:bCs/>
                 <w:sz w:val="24"/>
               </w:rPr>
-              <w:t>17.</w:t>
+              <w:t>35.</w:t>
             </w:r>
             <w:r>
               <w:rPr>
@@ -3467,757 +4162,7 @@
                 <w:bCs/>
                 <w:sz w:val="24"/>
               </w:rPr>
-              <w:t>控制面板绘制.</w:t>
-            </w:r>
-          </w:p>
-          <w:p>
-            <w:pPr>
-              <w:spacing w:line="440" w:lineRule="exact"/>
-              <w:ind w:firstLineChars="200" w:firstLine="480"/>
-              <w:rPr>
-                <w:rFonts w:ascii="宋体" w:hAnsi="宋体"/>
-                <w:bCs/>
-                <w:sz w:val="24"/>
-              </w:rPr>
-            </w:pPr>
-            <w:r>
-              <w:rPr>
-                <w:rFonts w:ascii="宋体" w:hAnsi="宋体" w:hint="eastAsia"/>
-                <w:bCs/>
-                <w:sz w:val="24"/>
-              </w:rPr>
-              <w:t>18.</w:t>
-            </w:r>
-            <w:r>
-              <w:rPr>
-                <w:rFonts w:ascii="宋体" w:hAnsi="宋体"/>
-                <w:bCs/>
-                <w:sz w:val="24"/>
-              </w:rPr>
-              <w:t xml:space="preserve"> </w:t>
-            </w:r>
-            <w:r>
-              <w:rPr>
-                <w:rFonts w:ascii="宋体" w:hAnsi="宋体" w:hint="eastAsia"/>
-                <w:bCs/>
-                <w:sz w:val="24"/>
-              </w:rPr>
-              <w:t>屏幕横切换生命周期的屏蔽.</w:t>
-            </w:r>
-          </w:p>
-          <w:p>
-            <w:pPr>
-              <w:spacing w:line="440" w:lineRule="exact"/>
-              <w:ind w:firstLineChars="200" w:firstLine="480"/>
-              <w:rPr>
-                <w:rFonts w:ascii="宋体" w:hAnsi="宋体"/>
-                <w:bCs/>
-                <w:sz w:val="24"/>
-              </w:rPr>
-            </w:pPr>
-            <w:r>
-              <w:rPr>
-                <w:rFonts w:ascii="宋体" w:hAnsi="宋体" w:hint="eastAsia"/>
-                <w:bCs/>
-                <w:sz w:val="24"/>
-              </w:rPr>
-              <w:t>19.</w:t>
-            </w:r>
-            <w:r>
-              <w:rPr>
-                <w:rFonts w:ascii="宋体" w:hAnsi="宋体"/>
-                <w:bCs/>
-                <w:sz w:val="24"/>
-              </w:rPr>
-              <w:t xml:space="preserve"> </w:t>
-            </w:r>
-            <w:r>
-              <w:rPr>
-                <w:rFonts w:ascii="宋体" w:hAnsi="宋体" w:hint="eastAsia"/>
-                <w:bCs/>
-                <w:sz w:val="24"/>
-              </w:rPr>
-              <w:t>Activity的生命周期.</w:t>
-            </w:r>
-          </w:p>
-          <w:p>
-            <w:pPr>
-              <w:spacing w:line="440" w:lineRule="exact"/>
-              <w:ind w:firstLineChars="200" w:firstLine="480"/>
-              <w:rPr>
-                <w:rFonts w:ascii="宋体" w:hAnsi="宋体"/>
-                <w:bCs/>
-                <w:sz w:val="24"/>
-              </w:rPr>
-            </w:pPr>
-            <w:r>
-              <w:rPr>
-                <w:rFonts w:ascii="宋体" w:hAnsi="宋体"/>
-                <w:bCs/>
-                <w:sz w:val="24"/>
-              </w:rPr>
-              <w:t>20.</w:t>
-            </w:r>
-            <w:r>
-              <w:rPr>
-                <w:rFonts w:ascii="宋体" w:hAnsi="宋体"/>
-                <w:bCs/>
-                <w:sz w:val="24"/>
-              </w:rPr>
-              <w:t xml:space="preserve"> </w:t>
-            </w:r>
-            <w:proofErr w:type="spellStart"/>
-            <w:r>
-              <w:rPr>
-                <w:rFonts w:ascii="宋体" w:hAnsi="宋体"/>
-                <w:bCs/>
-                <w:sz w:val="24"/>
-              </w:rPr>
-              <w:t>EventBus</w:t>
-            </w:r>
-            <w:proofErr w:type="spellEnd"/>
-            <w:r>
-              <w:rPr>
-                <w:rFonts w:ascii="宋体" w:hAnsi="宋体"/>
-                <w:bCs/>
-                <w:sz w:val="24"/>
-              </w:rPr>
-              <w:t>.</w:t>
-            </w:r>
-          </w:p>
-          <w:p>
-            <w:pPr>
-              <w:spacing w:line="440" w:lineRule="exact"/>
-              <w:ind w:firstLineChars="200" w:firstLine="480"/>
-              <w:rPr>
-                <w:rFonts w:ascii="宋体" w:hAnsi="宋体"/>
-                <w:bCs/>
-                <w:sz w:val="24"/>
-              </w:rPr>
-            </w:pPr>
-            <w:r>
-              <w:rPr>
-                <w:rFonts w:ascii="宋体" w:hAnsi="宋体" w:hint="eastAsia"/>
-                <w:bCs/>
-                <w:sz w:val="24"/>
-              </w:rPr>
-              <w:t>21.</w:t>
-            </w:r>
-            <w:r>
-              <w:rPr>
-                <w:rFonts w:ascii="宋体" w:hAnsi="宋体"/>
-                <w:bCs/>
-                <w:sz w:val="24"/>
-              </w:rPr>
-              <w:t xml:space="preserve"> </w:t>
-            </w:r>
-            <w:r>
-              <w:rPr>
-                <w:rFonts w:ascii="宋体" w:hAnsi="宋体" w:hint="eastAsia"/>
-                <w:bCs/>
-                <w:sz w:val="24"/>
-              </w:rPr>
-              <w:t>声音的调节.</w:t>
-            </w:r>
-          </w:p>
-          <w:p>
-            <w:pPr>
-              <w:spacing w:line="440" w:lineRule="exact"/>
-              <w:ind w:firstLineChars="200" w:firstLine="480"/>
-              <w:rPr>
-                <w:rFonts w:ascii="宋体" w:hAnsi="宋体"/>
-                <w:bCs/>
-                <w:sz w:val="24"/>
-              </w:rPr>
-            </w:pPr>
-            <w:r>
-              <w:rPr>
-                <w:rFonts w:ascii="宋体" w:hAnsi="宋体" w:hint="eastAsia"/>
-                <w:bCs/>
-                <w:sz w:val="24"/>
-              </w:rPr>
-              <w:t>22.</w:t>
-            </w:r>
-            <w:r>
-              <w:rPr>
-                <w:rFonts w:ascii="宋体" w:hAnsi="宋体"/>
-                <w:bCs/>
-                <w:sz w:val="24"/>
-              </w:rPr>
-              <w:t xml:space="preserve"> </w:t>
-            </w:r>
-            <w:r>
-              <w:rPr>
-                <w:rFonts w:ascii="宋体" w:hAnsi="宋体" w:hint="eastAsia"/>
-                <w:bCs/>
-                <w:sz w:val="24"/>
-              </w:rPr>
-              <w:t>亮度的调节.</w:t>
-            </w:r>
-          </w:p>
-          <w:p>
-            <w:pPr>
-              <w:spacing w:line="440" w:lineRule="exact"/>
-              <w:ind w:firstLineChars="200" w:firstLine="480"/>
-              <w:rPr>
-                <w:rFonts w:ascii="宋体" w:hAnsi="宋体"/>
-                <w:bCs/>
-                <w:sz w:val="24"/>
-              </w:rPr>
-            </w:pPr>
-            <w:r>
-              <w:rPr>
-                <w:rFonts w:ascii="宋体" w:hAnsi="宋体" w:hint="eastAsia"/>
-                <w:bCs/>
-                <w:sz w:val="24"/>
-              </w:rPr>
-              <w:t>23.</w:t>
-            </w:r>
-            <w:r>
-              <w:rPr>
-                <w:rFonts w:ascii="宋体" w:hAnsi="宋体"/>
-                <w:bCs/>
-                <w:sz w:val="24"/>
-              </w:rPr>
-              <w:t xml:space="preserve"> </w:t>
-            </w:r>
-            <w:r>
-              <w:rPr>
-                <w:rFonts w:ascii="宋体" w:hAnsi="宋体" w:hint="eastAsia"/>
-                <w:bCs/>
-                <w:sz w:val="24"/>
-              </w:rPr>
-              <w:t>滑动屏幕改变声音和亮度.</w:t>
-            </w:r>
-          </w:p>
-          <w:p>
-            <w:pPr>
-              <w:spacing w:line="440" w:lineRule="exact"/>
-              <w:ind w:firstLineChars="200" w:firstLine="480"/>
-              <w:rPr>
-                <w:rFonts w:ascii="宋体" w:hAnsi="宋体"/>
-                <w:bCs/>
-                <w:sz w:val="24"/>
-              </w:rPr>
-            </w:pPr>
-            <w:r>
-              <w:rPr>
-                <w:rFonts w:ascii="宋体" w:hAnsi="宋体" w:hint="eastAsia"/>
-                <w:bCs/>
-                <w:sz w:val="24"/>
-              </w:rPr>
-              <w:t>24.</w:t>
-            </w:r>
-            <w:r>
-              <w:rPr>
-                <w:rFonts w:ascii="宋体" w:hAnsi="宋体"/>
-                <w:bCs/>
-                <w:sz w:val="24"/>
-              </w:rPr>
-              <w:t xml:space="preserve"> </w:t>
-            </w:r>
-            <w:r>
-              <w:rPr>
-                <w:rFonts w:ascii="宋体" w:hAnsi="宋体" w:hint="eastAsia"/>
-                <w:bCs/>
-                <w:sz w:val="24"/>
-              </w:rPr>
-              <w:t>视频进度的更新.</w:t>
-            </w:r>
-          </w:p>
-          <w:p>
-            <w:pPr>
-              <w:spacing w:line="440" w:lineRule="exact"/>
-              <w:ind w:firstLineChars="200" w:firstLine="480"/>
-              <w:rPr>
-                <w:rFonts w:ascii="宋体" w:hAnsi="宋体"/>
-                <w:bCs/>
-                <w:sz w:val="24"/>
-              </w:rPr>
-            </w:pPr>
-            <w:r>
-              <w:rPr>
-                <w:rFonts w:ascii="宋体" w:hAnsi="宋体" w:hint="eastAsia"/>
-                <w:bCs/>
-                <w:sz w:val="24"/>
-              </w:rPr>
-              <w:t>25.</w:t>
-            </w:r>
-            <w:r>
-              <w:rPr>
-                <w:rFonts w:ascii="宋体" w:hAnsi="宋体"/>
-                <w:bCs/>
-                <w:sz w:val="24"/>
-              </w:rPr>
-              <w:t xml:space="preserve"> </w:t>
-            </w:r>
-            <w:r>
-              <w:rPr>
-                <w:rFonts w:ascii="宋体" w:hAnsi="宋体" w:hint="eastAsia"/>
-                <w:bCs/>
-                <w:sz w:val="24"/>
-              </w:rPr>
-              <w:t>解码框架</w:t>
-            </w:r>
-            <w:r>
-              <w:rPr>
-                <w:rFonts w:ascii="宋体" w:hAnsi="宋体" w:hint="eastAsia"/>
-                <w:bCs/>
-                <w:sz w:val="24"/>
-              </w:rPr>
-              <w:t>研究</w:t>
-            </w:r>
-            <w:r>
-              <w:rPr>
-                <w:rFonts w:ascii="宋体" w:hAnsi="宋体" w:hint="eastAsia"/>
-                <w:bCs/>
-                <w:sz w:val="24"/>
-              </w:rPr>
-              <w:t>：</w:t>
-            </w:r>
-            <w:proofErr w:type="spellStart"/>
-            <w:proofErr w:type="gramStart"/>
-            <w:r>
-              <w:rPr>
-                <w:rFonts w:ascii="宋体" w:hAnsi="宋体" w:hint="eastAsia"/>
-                <w:bCs/>
-                <w:sz w:val="24"/>
-              </w:rPr>
-              <w:t>ffmpeg</w:t>
-            </w:r>
-            <w:proofErr w:type="spellEnd"/>
-            <w:r>
-              <w:rPr>
-                <w:rFonts w:ascii="宋体" w:hAnsi="宋体" w:hint="eastAsia"/>
-                <w:bCs/>
-                <w:sz w:val="24"/>
-              </w:rPr>
-              <w:t xml:space="preserve"> ,</w:t>
-            </w:r>
-            <w:proofErr w:type="spellStart"/>
-            <w:r>
-              <w:rPr>
-                <w:rFonts w:ascii="宋体" w:hAnsi="宋体" w:hint="eastAsia"/>
-                <w:bCs/>
-                <w:sz w:val="24"/>
-              </w:rPr>
-              <w:t>VLC</w:t>
-            </w:r>
-            <w:proofErr w:type="gramEnd"/>
-            <w:r>
-              <w:rPr>
-                <w:rFonts w:ascii="宋体" w:hAnsi="宋体" w:hint="eastAsia"/>
-                <w:bCs/>
-                <w:sz w:val="24"/>
-              </w:rPr>
-              <w:t>,Vitmaio</w:t>
-            </w:r>
-            <w:proofErr w:type="spellEnd"/>
-            <w:r>
-              <w:rPr>
-                <w:rFonts w:ascii="宋体" w:hAnsi="宋体" w:hint="eastAsia"/>
-                <w:bCs/>
-                <w:sz w:val="24"/>
-              </w:rPr>
-              <w:t>.</w:t>
-            </w:r>
-          </w:p>
-          <w:p>
-            <w:pPr>
-              <w:spacing w:line="440" w:lineRule="exact"/>
-              <w:ind w:firstLineChars="200" w:firstLine="480"/>
-              <w:rPr>
-                <w:rFonts w:ascii="宋体" w:hAnsi="宋体"/>
-                <w:bCs/>
-                <w:sz w:val="24"/>
-              </w:rPr>
-            </w:pPr>
-            <w:r>
-              <w:rPr>
-                <w:rFonts w:ascii="宋体" w:hAnsi="宋体" w:hint="eastAsia"/>
-                <w:bCs/>
-                <w:sz w:val="24"/>
-              </w:rPr>
-              <w:t>26.</w:t>
-            </w:r>
-            <w:r>
-              <w:rPr>
-                <w:rFonts w:ascii="宋体" w:hAnsi="宋体"/>
-                <w:bCs/>
-                <w:sz w:val="24"/>
-              </w:rPr>
-              <w:t xml:space="preserve"> </w:t>
-            </w:r>
-            <w:proofErr w:type="spellStart"/>
-            <w:r>
-              <w:rPr>
-                <w:rFonts w:ascii="宋体" w:hAnsi="宋体" w:hint="eastAsia"/>
-                <w:bCs/>
-                <w:sz w:val="24"/>
-              </w:rPr>
-              <w:t>Vitmiao</w:t>
-            </w:r>
-            <w:proofErr w:type="spellEnd"/>
-            <w:r>
-              <w:rPr>
-                <w:rFonts w:ascii="宋体" w:hAnsi="宋体" w:hint="eastAsia"/>
-                <w:bCs/>
-                <w:sz w:val="24"/>
-              </w:rPr>
-              <w:t>的集成.</w:t>
-            </w:r>
-          </w:p>
-          <w:p>
-            <w:pPr>
-              <w:spacing w:line="440" w:lineRule="exact"/>
-              <w:ind w:firstLineChars="200" w:firstLine="480"/>
-              <w:rPr>
-                <w:rFonts w:ascii="宋体" w:hAnsi="宋体"/>
-                <w:bCs/>
-                <w:sz w:val="24"/>
-              </w:rPr>
-            </w:pPr>
-            <w:r>
-              <w:rPr>
-                <w:rFonts w:ascii="宋体" w:hAnsi="宋体" w:hint="eastAsia"/>
-                <w:bCs/>
-                <w:sz w:val="24"/>
-              </w:rPr>
-              <w:t>27.</w:t>
-            </w:r>
-            <w:r>
-              <w:rPr>
-                <w:rFonts w:ascii="宋体" w:hAnsi="宋体"/>
-                <w:bCs/>
-                <w:sz w:val="24"/>
-              </w:rPr>
-              <w:t xml:space="preserve"> </w:t>
-            </w:r>
-            <w:r>
-              <w:rPr>
-                <w:rFonts w:ascii="宋体" w:hAnsi="宋体" w:hint="eastAsia"/>
-                <w:bCs/>
-                <w:sz w:val="24"/>
-              </w:rPr>
-              <w:t>读取本地音乐.</w:t>
-            </w:r>
-          </w:p>
-          <w:p>
-            <w:pPr>
-              <w:spacing w:line="440" w:lineRule="exact"/>
-              <w:ind w:firstLineChars="200" w:firstLine="480"/>
-              <w:rPr>
-                <w:rFonts w:ascii="宋体" w:hAnsi="宋体"/>
-                <w:bCs/>
-                <w:sz w:val="24"/>
-              </w:rPr>
-            </w:pPr>
-            <w:r>
-              <w:rPr>
-                <w:rFonts w:ascii="宋体" w:hAnsi="宋体" w:hint="eastAsia"/>
-                <w:bCs/>
-                <w:sz w:val="24"/>
-              </w:rPr>
-              <w:t xml:space="preserve">28. </w:t>
-            </w:r>
-            <w:r>
-              <w:rPr>
-                <w:rFonts w:ascii="宋体" w:hAnsi="宋体" w:hint="eastAsia"/>
-                <w:bCs/>
-                <w:sz w:val="24"/>
-              </w:rPr>
-              <w:t>播放音乐-Service.</w:t>
-            </w:r>
-          </w:p>
-          <w:p>
-            <w:pPr>
-              <w:spacing w:line="440" w:lineRule="exact"/>
-              <w:ind w:firstLineChars="200" w:firstLine="480"/>
-              <w:rPr>
-                <w:rFonts w:ascii="宋体" w:hAnsi="宋体"/>
-                <w:bCs/>
-                <w:sz w:val="24"/>
-              </w:rPr>
-            </w:pPr>
-            <w:r>
-              <w:rPr>
-                <w:rFonts w:ascii="宋体" w:hAnsi="宋体"/>
-                <w:bCs/>
-                <w:sz w:val="24"/>
-              </w:rPr>
-              <w:t>29.</w:t>
-            </w:r>
-            <w:r>
-              <w:rPr>
-                <w:rFonts w:ascii="宋体" w:hAnsi="宋体"/>
-                <w:bCs/>
-                <w:sz w:val="24"/>
-              </w:rPr>
-              <w:t xml:space="preserve"> </w:t>
-            </w:r>
-            <w:proofErr w:type="spellStart"/>
-            <w:r>
-              <w:rPr>
-                <w:rFonts w:ascii="宋体" w:hAnsi="宋体"/>
-                <w:bCs/>
-                <w:sz w:val="24"/>
-              </w:rPr>
-              <w:t>ServiceConnection</w:t>
-            </w:r>
-            <w:proofErr w:type="spellEnd"/>
-            <w:r>
-              <w:rPr>
-                <w:rFonts w:ascii="宋体" w:hAnsi="宋体" w:hint="eastAsia"/>
-                <w:bCs/>
-                <w:sz w:val="24"/>
-              </w:rPr>
-              <w:t>使用</w:t>
-            </w:r>
-            <w:r>
-              <w:rPr>
-                <w:rFonts w:ascii="宋体" w:hAnsi="宋体"/>
-                <w:bCs/>
-                <w:sz w:val="24"/>
-              </w:rPr>
-              <w:t>.</w:t>
-            </w:r>
-          </w:p>
-          <w:p>
-            <w:pPr>
-              <w:spacing w:line="440" w:lineRule="exact"/>
-              <w:ind w:firstLineChars="200" w:firstLine="480"/>
-              <w:rPr>
-                <w:rFonts w:ascii="宋体" w:hAnsi="宋体"/>
-                <w:bCs/>
-                <w:sz w:val="24"/>
-              </w:rPr>
-            </w:pPr>
-            <w:r>
-              <w:rPr>
-                <w:rFonts w:ascii="宋体" w:hAnsi="宋体" w:hint="eastAsia"/>
-                <w:bCs/>
-                <w:sz w:val="24"/>
-              </w:rPr>
-              <w:t>30.</w:t>
-            </w:r>
-            <w:r>
-              <w:rPr>
-                <w:rFonts w:ascii="宋体" w:hAnsi="宋体"/>
-                <w:bCs/>
-                <w:sz w:val="24"/>
-              </w:rPr>
-              <w:t xml:space="preserve"> </w:t>
-            </w:r>
-            <w:r>
-              <w:rPr>
-                <w:rFonts w:ascii="宋体" w:hAnsi="宋体" w:hint="eastAsia"/>
-                <w:bCs/>
-                <w:sz w:val="24"/>
-              </w:rPr>
-              <w:t>播放器歌曲.</w:t>
-            </w:r>
-          </w:p>
-          <w:p>
-            <w:pPr>
-              <w:spacing w:line="440" w:lineRule="exact"/>
-              <w:ind w:firstLineChars="200" w:firstLine="480"/>
-              <w:rPr>
-                <w:rFonts w:ascii="宋体" w:hAnsi="宋体"/>
-                <w:bCs/>
-                <w:sz w:val="24"/>
-              </w:rPr>
-            </w:pPr>
-            <w:r>
-              <w:rPr>
-                <w:rFonts w:ascii="宋体" w:hAnsi="宋体" w:hint="eastAsia"/>
-                <w:bCs/>
-                <w:sz w:val="24"/>
-              </w:rPr>
-              <w:t>31.</w:t>
-            </w:r>
-            <w:r>
-              <w:rPr>
-                <w:rFonts w:ascii="宋体" w:hAnsi="宋体"/>
-                <w:bCs/>
-                <w:sz w:val="24"/>
-              </w:rPr>
-              <w:t xml:space="preserve"> </w:t>
-            </w:r>
-            <w:r>
-              <w:rPr>
-                <w:rFonts w:ascii="宋体" w:hAnsi="宋体" w:hint="eastAsia"/>
-                <w:bCs/>
-                <w:sz w:val="24"/>
-              </w:rPr>
-              <w:t>上一首，下一首.</w:t>
-            </w:r>
-          </w:p>
-          <w:p>
-            <w:pPr>
-              <w:spacing w:line="440" w:lineRule="exact"/>
-              <w:ind w:firstLineChars="200" w:firstLine="480"/>
-              <w:rPr>
-                <w:rFonts w:ascii="宋体" w:hAnsi="宋体"/>
-                <w:bCs/>
-                <w:sz w:val="24"/>
-              </w:rPr>
-            </w:pPr>
-            <w:r>
-              <w:rPr>
-                <w:rFonts w:ascii="宋体" w:hAnsi="宋体" w:hint="eastAsia"/>
-                <w:bCs/>
-                <w:sz w:val="24"/>
-              </w:rPr>
-              <w:t xml:space="preserve">32. </w:t>
-            </w:r>
-            <w:r>
-              <w:rPr>
-                <w:rFonts w:ascii="宋体" w:hAnsi="宋体" w:hint="eastAsia"/>
-                <w:bCs/>
-                <w:sz w:val="24"/>
-              </w:rPr>
-              <w:t>设置播放模式.</w:t>
-            </w:r>
-          </w:p>
-          <w:p>
-            <w:pPr>
-              <w:spacing w:line="440" w:lineRule="exact"/>
-              <w:ind w:firstLineChars="200" w:firstLine="480"/>
-              <w:rPr>
-                <w:rFonts w:ascii="宋体" w:hAnsi="宋体"/>
-                <w:bCs/>
-                <w:sz w:val="24"/>
-              </w:rPr>
-            </w:pPr>
-            <w:r>
-              <w:rPr>
-                <w:rFonts w:ascii="宋体" w:hAnsi="宋体" w:hint="eastAsia"/>
-                <w:bCs/>
-                <w:sz w:val="24"/>
-              </w:rPr>
-              <w:t>33.</w:t>
-            </w:r>
-            <w:r>
-              <w:rPr>
-                <w:rFonts w:ascii="宋体" w:hAnsi="宋体"/>
-                <w:bCs/>
-                <w:sz w:val="24"/>
-              </w:rPr>
-              <w:t xml:space="preserve"> </w:t>
-            </w:r>
-            <w:r>
-              <w:rPr>
-                <w:rFonts w:ascii="宋体" w:hAnsi="宋体" w:hint="eastAsia"/>
-                <w:bCs/>
-                <w:sz w:val="24"/>
-              </w:rPr>
-              <w:t>通过广播获取当前播放歌曲的事件和名称.</w:t>
-            </w:r>
-          </w:p>
-          <w:p>
-            <w:pPr>
-              <w:spacing w:line="440" w:lineRule="exact"/>
-              <w:ind w:firstLineChars="200" w:firstLine="480"/>
-              <w:rPr>
-                <w:rFonts w:ascii="宋体" w:hAnsi="宋体"/>
-                <w:bCs/>
-                <w:sz w:val="24"/>
-              </w:rPr>
-            </w:pPr>
-            <w:r>
-              <w:rPr>
-                <w:rFonts w:ascii="宋体" w:hAnsi="宋体" w:hint="eastAsia"/>
-                <w:bCs/>
-                <w:sz w:val="24"/>
-              </w:rPr>
-              <w:t>34.</w:t>
-            </w:r>
-            <w:r>
-              <w:rPr>
-                <w:rFonts w:ascii="宋体" w:hAnsi="宋体"/>
-                <w:bCs/>
-                <w:sz w:val="24"/>
-              </w:rPr>
-              <w:t xml:space="preserve"> </w:t>
-            </w:r>
-            <w:r>
-              <w:rPr>
-                <w:rFonts w:ascii="宋体" w:hAnsi="宋体" w:hint="eastAsia"/>
-                <w:bCs/>
-                <w:sz w:val="24"/>
-              </w:rPr>
-              <w:t>播放歌曲的进度更新.</w:t>
-            </w:r>
-          </w:p>
-          <w:p>
-            <w:pPr>
-              <w:spacing w:line="440" w:lineRule="exact"/>
-              <w:ind w:firstLineChars="200" w:firstLine="480"/>
-              <w:rPr>
-                <w:rFonts w:ascii="宋体" w:hAnsi="宋体"/>
-                <w:bCs/>
-                <w:sz w:val="24"/>
-              </w:rPr>
-            </w:pPr>
-            <w:r>
-              <w:rPr>
-                <w:rFonts w:ascii="宋体" w:hAnsi="宋体" w:hint="eastAsia"/>
-                <w:bCs/>
-                <w:sz w:val="24"/>
-              </w:rPr>
-              <w:t>35.</w:t>
-            </w:r>
-            <w:r>
-              <w:rPr>
-                <w:rFonts w:ascii="宋体" w:hAnsi="宋体"/>
-                <w:bCs/>
-                <w:sz w:val="24"/>
-              </w:rPr>
-              <w:t xml:space="preserve"> </w:t>
-            </w:r>
-            <w:r>
-              <w:rPr>
-                <w:rFonts w:ascii="宋体" w:hAnsi="宋体" w:hint="eastAsia"/>
-                <w:bCs/>
-                <w:sz w:val="24"/>
-              </w:rPr>
-              <w:t xml:space="preserve">歌词显示控件 </w:t>
-            </w:r>
-            <w:proofErr w:type="spellStart"/>
-            <w:r>
-              <w:rPr>
-                <w:rFonts w:ascii="宋体" w:hAnsi="宋体" w:hint="eastAsia"/>
-                <w:bCs/>
-                <w:sz w:val="24"/>
-              </w:rPr>
-              <w:t>ShowLyricView</w:t>
-            </w:r>
-            <w:proofErr w:type="spellEnd"/>
-            <w:r>
-              <w:rPr>
-                <w:rFonts w:ascii="宋体" w:hAnsi="宋体" w:hint="eastAsia"/>
-                <w:bCs/>
-                <w:sz w:val="24"/>
-              </w:rPr>
-              <w:t xml:space="preserve"> ,继承 </w:t>
-            </w:r>
-            <w:proofErr w:type="spellStart"/>
-            <w:r>
-              <w:rPr>
-                <w:rFonts w:ascii="宋体" w:hAnsi="宋体" w:hint="eastAsia"/>
-                <w:bCs/>
-                <w:sz w:val="24"/>
-              </w:rPr>
-              <w:t>TextView</w:t>
-            </w:r>
-            <w:proofErr w:type="spellEnd"/>
-            <w:r>
-              <w:rPr>
-                <w:rFonts w:ascii="宋体" w:hAnsi="宋体" w:hint="eastAsia"/>
-                <w:bCs/>
-                <w:sz w:val="24"/>
-              </w:rPr>
-              <w:t>.</w:t>
+              <w:t>歌词显示控件 ShowLyricView ,继承 TextView.</w:t>
             </w:r>
           </w:p>
           <w:p>
@@ -4280,25 +4225,7 @@
                 <w:bCs/>
                 <w:sz w:val="24"/>
               </w:rPr>
-              <w:t>解析歌词-一行</w:t>
-            </w:r>
-            <w:proofErr w:type="gramStart"/>
-            <w:r>
-              <w:rPr>
-                <w:rFonts w:ascii="宋体" w:hAnsi="宋体" w:hint="eastAsia"/>
-                <w:bCs/>
-                <w:sz w:val="24"/>
-              </w:rPr>
-              <w:t>一行</w:t>
-            </w:r>
-            <w:proofErr w:type="gramEnd"/>
-            <w:r>
-              <w:rPr>
-                <w:rFonts w:ascii="宋体" w:hAnsi="宋体" w:hint="eastAsia"/>
-                <w:bCs/>
-                <w:sz w:val="24"/>
-              </w:rPr>
-              <w:t>的读取，排序，计算每句高亮显示的时间、歌词同步.</w:t>
+              <w:t>解析歌词-一行一行的读取，排序，计算每句高亮显示的时间、歌词同步.</w:t>
             </w:r>
           </w:p>
           <w:p>
@@ -4341,7 +4268,7 @@
               <w:spacing w:line="440" w:lineRule="exact"/>
               <w:ind w:firstLineChars="200" w:firstLine="480"/>
               <w:rPr>
-                <w:rFonts w:ascii="宋体" w:hAnsi="宋体"/>
+                <w:rFonts w:ascii="宋体" w:hAnsi="宋体" w:hint="eastAsia"/>
                 <w:bCs/>
                 <w:sz w:val="24"/>
               </w:rPr>
@@ -4370,32 +4297,12 @@
               </w:rPr>
               <w:t>软件退出.</w:t>
             </w:r>
-          </w:p>
-          <w:p>
-            <w:pPr>
-              <w:spacing w:line="440" w:lineRule="exact"/>
-              <w:rPr>
-                <w:rFonts w:ascii="宋体" w:hAnsi="宋体"/>
-                <w:bCs/>
-                <w:sz w:val="24"/>
-              </w:rPr>
-            </w:pPr>
-          </w:p>
-          <w:p>
-            <w:pPr>
-              <w:spacing w:line="440" w:lineRule="exact"/>
-              <w:rPr>
-                <w:rFonts w:ascii="宋体" w:hAnsi="宋体"/>
-                <w:bCs/>
-                <w:sz w:val="24"/>
-              </w:rPr>
-            </w:pPr>
           </w:p>
         </w:tc>
       </w:tr>
       <w:tr>
         <w:trPr>
-          <w:trHeight w:val="3713"/>
+          <w:trHeight w:val="3572"/>
           <w:jc w:val="center"/>
         </w:trPr>
         <w:tc>
@@ -4448,7 +4355,7 @@
               <w:spacing w:line="440" w:lineRule="exact"/>
               <w:ind w:firstLineChars="200" w:firstLine="480"/>
               <w:rPr>
-                <w:rFonts w:ascii="宋体" w:hAnsi="宋体" w:hint="eastAsia"/>
+                <w:rFonts w:ascii="宋体" w:hAnsi="宋体"/>
                 <w:bCs/>
                 <w:sz w:val="24"/>
               </w:rPr>
@@ -4467,7 +4374,7 @@
               <w:spacing w:line="440" w:lineRule="exact"/>
               <w:ind w:firstLineChars="200" w:firstLine="480"/>
               <w:rPr>
-                <w:rFonts w:ascii="宋体" w:hAnsi="宋体" w:hint="eastAsia"/>
+                <w:rFonts w:ascii="宋体" w:hAnsi="宋体"/>
                 <w:bCs/>
                 <w:sz w:val="24"/>
               </w:rPr>
@@ -4486,36 +4393,18 @@
               <w:spacing w:line="440" w:lineRule="exact"/>
               <w:ind w:firstLineChars="200" w:firstLine="480"/>
               <w:rPr>
-                <w:rFonts w:ascii="宋体" w:hAnsi="宋体" w:hint="eastAsia"/>
-                <w:bCs/>
-                <w:sz w:val="24"/>
-              </w:rPr>
-            </w:pPr>
-            <w:r>
-              <w:rPr>
-                <w:rFonts w:ascii="宋体" w:hAnsi="宋体" w:hint="eastAsia"/>
-                <w:bCs/>
-                <w:sz w:val="24"/>
-              </w:rPr>
-              <w:t xml:space="preserve">3. </w:t>
-            </w:r>
-            <w:proofErr w:type="spellStart"/>
-            <w:r>
-              <w:rPr>
-                <w:rFonts w:ascii="宋体" w:hAnsi="宋体" w:hint="eastAsia"/>
-                <w:bCs/>
-                <w:sz w:val="24"/>
-              </w:rPr>
-              <w:t>sqllite</w:t>
-            </w:r>
-            <w:proofErr w:type="spellEnd"/>
-            <w:r>
-              <w:rPr>
-                <w:rFonts w:ascii="宋体" w:hAnsi="宋体" w:hint="eastAsia"/>
-                <w:bCs/>
-                <w:sz w:val="24"/>
-              </w:rPr>
-              <w:t>数据库的相关了解</w:t>
+                <w:rFonts w:ascii="宋体" w:hAnsi="宋体"/>
+                <w:bCs/>
+                <w:sz w:val="24"/>
+              </w:rPr>
+            </w:pPr>
+            <w:r>
+              <w:rPr>
+                <w:rFonts w:ascii="宋体" w:hAnsi="宋体" w:hint="eastAsia"/>
+                <w:bCs/>
+                <w:sz w:val="24"/>
+              </w:rPr>
+              <w:t>3. sqllite数据库的相关了解</w:t>
             </w:r>
           </w:p>
           <w:p>
@@ -4523,7 +4412,7 @@
               <w:spacing w:line="440" w:lineRule="exact"/>
               <w:ind w:firstLineChars="200" w:firstLine="480"/>
               <w:rPr>
-                <w:rFonts w:ascii="宋体" w:hAnsi="宋体" w:hint="eastAsia"/>
+                <w:rFonts w:ascii="宋体" w:hAnsi="宋体"/>
                 <w:bCs/>
                 <w:sz w:val="24"/>
               </w:rPr>
@@ -4542,7 +4431,7 @@
               <w:spacing w:line="440" w:lineRule="exact"/>
               <w:ind w:firstLineChars="200" w:firstLine="480"/>
               <w:rPr>
-                <w:rFonts w:ascii="宋体" w:hAnsi="宋体" w:hint="eastAsia"/>
+                <w:rFonts w:ascii="宋体" w:hAnsi="宋体"/>
                 <w:bCs/>
                 <w:sz w:val="24"/>
               </w:rPr>
@@ -4561,36 +4450,18 @@
               <w:spacing w:line="440" w:lineRule="exact"/>
               <w:ind w:firstLineChars="200" w:firstLine="480"/>
               <w:rPr>
-                <w:rFonts w:ascii="宋体" w:hAnsi="宋体" w:hint="eastAsia"/>
-                <w:bCs/>
-                <w:sz w:val="24"/>
-              </w:rPr>
-            </w:pPr>
-            <w:r>
-              <w:rPr>
-                <w:rFonts w:ascii="宋体" w:hAnsi="宋体" w:hint="eastAsia"/>
-                <w:bCs/>
-                <w:sz w:val="24"/>
-              </w:rPr>
-              <w:t xml:space="preserve">6. Android EventBus3.0 </w:t>
-            </w:r>
-            <w:proofErr w:type="spellStart"/>
-            <w:r>
-              <w:rPr>
-                <w:rFonts w:ascii="宋体" w:hAnsi="宋体" w:hint="eastAsia"/>
-                <w:bCs/>
-                <w:sz w:val="24"/>
-              </w:rPr>
-              <w:t>RadioGroup</w:t>
-            </w:r>
-            <w:proofErr w:type="spellEnd"/>
-            <w:r>
-              <w:rPr>
-                <w:rFonts w:ascii="宋体" w:hAnsi="宋体" w:hint="eastAsia"/>
-                <w:bCs/>
-                <w:sz w:val="24"/>
-              </w:rPr>
-              <w:t>等技术的理解与使用</w:t>
+                <w:rFonts w:ascii="宋体" w:hAnsi="宋体"/>
+                <w:bCs/>
+                <w:sz w:val="24"/>
+              </w:rPr>
+            </w:pPr>
+            <w:r>
+              <w:rPr>
+                <w:rFonts w:ascii="宋体" w:hAnsi="宋体" w:hint="eastAsia"/>
+                <w:bCs/>
+                <w:sz w:val="24"/>
+              </w:rPr>
+              <w:t>6. Android EventBus3.0 RadioGroup等技术的理解与使用</w:t>
             </w:r>
           </w:p>
           <w:p>
@@ -4659,7 +4530,7 @@
       </w:tr>
       <w:tr>
         <w:trPr>
-          <w:trHeight w:val="613"/>
+          <w:trHeight w:val="420"/>
           <w:jc w:val="center"/>
         </w:trPr>
         <w:tc>
@@ -4727,7 +4598,7 @@
       </w:tr>
       <w:tr>
         <w:trPr>
-          <w:trHeight w:val="554"/>
+          <w:trHeight w:val="359"/>
           <w:jc w:val="center"/>
         </w:trPr>
         <w:tc>
@@ -4799,7 +4670,7 @@
       </w:tr>
       <w:tr>
         <w:trPr>
-          <w:trHeight w:val="655"/>
+          <w:trHeight w:val="305"/>
           <w:jc w:val="center"/>
         </w:trPr>
         <w:tc>
@@ -4871,7 +4742,7 @@
       </w:tr>
       <w:tr>
         <w:trPr>
-          <w:trHeight w:val="526"/>
+          <w:trHeight w:val="267"/>
           <w:jc w:val="center"/>
         </w:trPr>
         <w:tc>
@@ -4943,7 +4814,7 @@
       </w:tr>
       <w:tr>
         <w:trPr>
-          <w:trHeight w:val="616"/>
+          <w:trHeight w:val="261"/>
           <w:jc w:val="center"/>
         </w:trPr>
         <w:tc>
@@ -5015,7 +4886,7 @@
       </w:tr>
       <w:tr>
         <w:trPr>
-          <w:trHeight w:val="610"/>
+          <w:trHeight w:val="365"/>
           <w:jc w:val="center"/>
         </w:trPr>
         <w:tc>
@@ -5087,7 +4958,7 @@
       </w:tr>
       <w:tr>
         <w:trPr>
-          <w:trHeight w:val="537"/>
+          <w:trHeight w:val="271"/>
           <w:jc w:val="center"/>
         </w:trPr>
         <w:tc>
@@ -5152,30 +5023,14 @@
                 <w:rFonts w:ascii="宋体" w:hAnsi="宋体" w:hint="eastAsia"/>
                 <w:sz w:val="24"/>
               </w:rPr>
-              <w:t>准备并</w:t>
-            </w:r>
-            <w:proofErr w:type="gramStart"/>
-            <w:r>
-              <w:rPr>
-                <w:rFonts w:ascii="宋体" w:hAnsi="宋体" w:hint="eastAsia"/>
-                <w:sz w:val="24"/>
-              </w:rPr>
-              <w:t>完成毕设答辩</w:t>
-            </w:r>
-            <w:proofErr w:type="gramEnd"/>
-            <w:r>
-              <w:rPr>
-                <w:rFonts w:ascii="宋体" w:hAnsi="宋体" w:hint="eastAsia"/>
-                <w:sz w:val="24"/>
-              </w:rPr>
-              <w:t>。</w:t>
+              <w:t>准备并完成毕设答辩。</w:t>
             </w:r>
           </w:p>
         </w:tc>
       </w:tr>
       <w:tr>
         <w:trPr>
-          <w:trHeight w:val="2604"/>
+          <w:trHeight w:val="1194"/>
           <w:jc w:val="center"/>
         </w:trPr>
         <w:tc>
@@ -5192,9 +5047,8 @@
           <w:p>
             <w:pPr>
               <w:spacing w:line="440" w:lineRule="exact"/>
-              <w:jc w:val="center"/>
-              <w:rPr>
-                <w:rFonts w:ascii="宋体" w:hAnsi="宋体"/>
+              <w:rPr>
+                <w:rFonts w:ascii="宋体" w:hAnsi="宋体" w:hint="eastAsia"/>
                 <w:sz w:val="24"/>
               </w:rPr>
             </w:pPr>
@@ -5202,27 +5056,9 @@
           <w:p>
             <w:pPr>
               <w:spacing w:line="440" w:lineRule="exact"/>
-              <w:rPr>
-                <w:rFonts w:ascii="宋体" w:hAnsi="宋体"/>
-                <w:sz w:val="24"/>
-              </w:rPr>
-            </w:pPr>
-          </w:p>
-          <w:p>
-            <w:pPr>
-              <w:spacing w:line="440" w:lineRule="exact"/>
-              <w:rPr>
-                <w:rFonts w:ascii="宋体" w:hAnsi="宋体"/>
-                <w:sz w:val="24"/>
-              </w:rPr>
-            </w:pPr>
-          </w:p>
-          <w:p>
-            <w:pPr>
-              <w:spacing w:line="440" w:lineRule="exact"/>
-              <w:ind w:firstLineChars="200" w:firstLine="480"/>
-              <w:rPr>
-                <w:rFonts w:ascii="宋体" w:hAnsi="宋体" w:hint="eastAsia"/>
+              <w:ind w:firstLineChars="200" w:firstLine="480"/>
+              <w:rPr>
+                <w:rFonts w:ascii="宋体" w:hAnsi="宋体"/>
                 <w:sz w:val="24"/>
               </w:rPr>
             </w:pPr>
@@ -5250,7 +5086,7 @@
             <w:pPr>
               <w:spacing w:line="440" w:lineRule="exact"/>
               <w:rPr>
-                <w:rFonts w:ascii="宋体" w:hAnsi="宋体" w:hint="eastAsia"/>
+                <w:rFonts w:ascii="宋体" w:hAnsi="宋体"/>
                 <w:sz w:val="24"/>
               </w:rPr>
             </w:pPr>
@@ -5259,33 +5095,15 @@
             <w:pPr>
               <w:spacing w:line="440" w:lineRule="exact"/>
               <w:rPr>
-                <w:rFonts w:ascii="宋体" w:hAnsi="宋体"/>
-                <w:sz w:val="24"/>
-              </w:rPr>
-            </w:pPr>
-          </w:p>
-          <w:p>
-            <w:pPr>
-              <w:spacing w:line="440" w:lineRule="exact"/>
-              <w:rPr>
-                <w:rFonts w:ascii="宋体" w:hAnsi="宋体"/>
-                <w:sz w:val="24"/>
-              </w:rPr>
-            </w:pPr>
-          </w:p>
-          <w:p>
-            <w:pPr>
-              <w:spacing w:line="440" w:lineRule="exact"/>
-              <w:rPr>
-                <w:rFonts w:ascii="宋体" w:hAnsi="宋体"/>
-                <w:sz w:val="24"/>
-              </w:rPr>
-            </w:pPr>
-          </w:p>
-          <w:p>
-            <w:pPr>
-              <w:rPr>
-                <w:rFonts w:ascii="宋体" w:hAnsi="宋体" w:hint="eastAsia"/>
+                <w:rFonts w:ascii="宋体" w:hAnsi="宋体" w:hint="eastAsia"/>
+                <w:sz w:val="24"/>
+              </w:rPr>
+            </w:pPr>
+          </w:p>
+          <w:p>
+            <w:pPr>
+              <w:rPr>
+                <w:rFonts w:ascii="宋体" w:hAnsi="宋体"/>
               </w:rPr>
             </w:pPr>
             <w:r>
@@ -5351,7 +5169,7 @@
       </w:tr>
       <w:tr>
         <w:trPr>
-          <w:trHeight w:val="1950"/>
+          <w:trHeight w:val="1693"/>
           <w:jc w:val="center"/>
         </w:trPr>
         <w:tc>
@@ -5392,7 +5210,6 @@
                 <w:sz w:val="24"/>
               </w:rPr>
             </w:pPr>
-            <w:proofErr w:type="gramStart"/>
             <w:r>
               <w:rPr>
                 <w:rFonts w:ascii="宋体" w:hAnsi="宋体" w:hint="eastAsia"/>
@@ -5400,7 +5217,6 @@
               </w:rPr>
               <w:t>系部意见</w:t>
             </w:r>
-            <w:proofErr w:type="gramEnd"/>
           </w:p>
         </w:tc>
         <w:tc>
@@ -5437,19 +5253,12 @@
             <w:pPr>
               <w:spacing w:line="440" w:lineRule="exact"/>
               <w:rPr>
-                <w:rFonts w:ascii="宋体" w:hAnsi="宋体"/>
-                <w:sz w:val="24"/>
-              </w:rPr>
-            </w:pPr>
-          </w:p>
-          <w:p>
-            <w:pPr>
-              <w:spacing w:line="440" w:lineRule="exact"/>
-              <w:rPr>
-                <w:rFonts w:ascii="宋体" w:hAnsi="宋体"/>
-                <w:sz w:val="24"/>
-              </w:rPr>
-            </w:pPr>
+                <w:rFonts w:ascii="宋体" w:hAnsi="宋体" w:hint="eastAsia"/>
+                <w:sz w:val="24"/>
+              </w:rPr>
+            </w:pPr>
+            <w:bookmarkStart w:id="0" w:name="_GoBack"/>
+            <w:bookmarkEnd w:id="0"/>
           </w:p>
           <w:p>
             <w:pPr>
@@ -6596,6 +6405,28 @@
       <w:szCs w:val="32"/>
     </w:rPr>
   </w:style>
+  <w:style w:type="paragraph" w:styleId="3">
+    <w:name w:val="heading 3"/>
+    <w:basedOn w:val="a"/>
+    <w:next w:val="a"/>
+    <w:link w:val="30"/>
+    <w:uiPriority w:val="9"/>
+    <w:unhideWhenUsed/>
+    <w:qFormat/>
+    <w:rsid w:val="0028133A"/>
+    <w:pPr>
+      <w:keepNext/>
+      <w:keepLines/>
+      <w:spacing w:before="260" w:after="260" w:line="416" w:lineRule="auto"/>
+      <w:outlineLvl w:val="2"/>
+    </w:pPr>
+    <w:rPr>
+      <w:b/>
+      <w:bCs/>
+      <w:sz w:val="32"/>
+      <w:szCs w:val="32"/>
+    </w:rPr>
+  </w:style>
   <w:style w:type="character" w:default="1" w:styleId="a0">
     <w:name w:val="Default Paragraph Font"/>
     <w:uiPriority w:val="1"/>
@@ -6736,6 +6567,20 @@
     <w:rPr>
       <w:color w:val="0000FF"/>
       <w:u w:val="single"/>
+    </w:rPr>
+  </w:style>
+  <w:style w:type="character" w:customStyle="1" w:styleId="30">
+    <w:name w:val="标题 3 字符"/>
+    <w:basedOn w:val="a0"/>
+    <w:link w:val="3"/>
+    <w:uiPriority w:val="9"/>
+    <w:rsid w:val="0028133A"/>
+    <w:rPr>
+      <w:rFonts w:ascii="Times New Roman" w:eastAsia="宋体" w:hAnsi="Times New Roman" w:cs="Times New Roman"/>
+      <w:b/>
+      <w:bCs/>
+      <w:sz w:val="32"/>
+      <w:szCs w:val="32"/>
     </w:rPr>
   </w:style>
 </w:styles>

</xml_diff>